<commit_message>
oo aa ee aa
</commit_message>
<xml_diff>
--- a/devlog.docx
+++ b/devlog.docx
@@ -441,6 +441,8 @@
         </w:drawing>
       </w:r>
     </w:p>
+    <w:p/>
+    <w:p/>
     <w:p>
       <w:r>
         <w:rPr>
@@ -509,7 +511,6 @@
         <w:rPr>
           <w:noProof/>
         </w:rPr>
-        <w:lastRenderedPageBreak/>
         <w:drawing>
           <wp:anchor distT="0" distB="0" distL="114300" distR="114300" simplePos="0" relativeHeight="251658240" behindDoc="1" locked="0" layoutInCell="1" allowOverlap="1" wp14:anchorId="4EC22674" wp14:editId="46D68508">
             <wp:simplePos x="0" y="0"/>
@@ -674,6 +675,7 @@
     </w:p>
     <w:p>
       <w:r>
+        <w:lastRenderedPageBreak/>
         <w:t xml:space="preserve">SELECT </w:t>
       </w:r>
       <w:proofErr w:type="spellStart"/>
@@ -710,7 +712,6 @@
     </w:p>
     <w:p>
       <w:r>
-        <w:lastRenderedPageBreak/>
         <w:t>FROM classes</w:t>
       </w:r>
     </w:p>
@@ -2524,6 +2525,1009 @@
         <w:t>  &lt;/div&gt;</w:t>
       </w:r>
     </w:p>
+    <w:p/>
+    <w:p/>
+    <w:p/>
+    <w:p/>
+    <w:p/>
+    <w:p/>
+    <w:p/>
+    <w:p>
+      <w:r>
+        <w:t>Write up:</w:t>
+      </w:r>
+    </w:p>
+    <w:p/>
+    <w:p>
+      <w:r>
+        <w:t>Asset Log:</w:t>
+      </w:r>
+    </w:p>
+    <w:tbl>
+      <w:tblPr>
+        <w:tblStyle w:val="TableGrid"/>
+        <w:tblW w:w="0" w:type="auto"/>
+        <w:tblLook w:val="04A0" w:firstRow="1" w:lastRow="0" w:firstColumn="1" w:lastColumn="0" w:noHBand="0" w:noVBand="1"/>
+      </w:tblPr>
+      <w:tblGrid>
+        <w:gridCol w:w="3005"/>
+        <w:gridCol w:w="3005"/>
+        <w:gridCol w:w="3006"/>
+      </w:tblGrid>
+      <w:tr>
+        <w:tc>
+          <w:tcPr>
+            <w:tcW w:w="3005" w:type="dxa"/>
+          </w:tcPr>
+          <w:p>
+            <w:r>
+              <w:t>Name</w:t>
+            </w:r>
+          </w:p>
+        </w:tc>
+        <w:tc>
+          <w:tcPr>
+            <w:tcW w:w="3005" w:type="dxa"/>
+          </w:tcPr>
+          <w:p>
+            <w:r>
+              <w:t>Purpose</w:t>
+            </w:r>
+          </w:p>
+        </w:tc>
+        <w:tc>
+          <w:tcPr>
+            <w:tcW w:w="3006" w:type="dxa"/>
+          </w:tcPr>
+          <w:p>
+            <w:r>
+              <w:t>Justification</w:t>
+            </w:r>
+          </w:p>
+        </w:tc>
+      </w:tr>
+      <w:tr>
+        <w:tc>
+          <w:tcPr>
+            <w:tcW w:w="3005" w:type="dxa"/>
+          </w:tcPr>
+          <w:p>
+            <w:r>
+              <w:t>Bootstrap</w:t>
+            </w:r>
+          </w:p>
+        </w:tc>
+        <w:tc>
+          <w:tcPr>
+            <w:tcW w:w="3005" w:type="dxa"/>
+          </w:tcPr>
+          <w:p>
+            <w:r>
+              <w:t>Bootstrap is a CSS framework that is recognised and used globally</w:t>
+            </w:r>
+          </w:p>
+        </w:tc>
+        <w:tc>
+          <w:tcPr>
+            <w:tcW w:w="3006" w:type="dxa"/>
+          </w:tcPr>
+          <w:p>
+            <w:r>
+              <w:t>Bootstrap is an open-source framework, it is the building blocks for the front end of the website. It has allowed the website to have a responsive, good-looking design that is modern and easy to use.</w:t>
+            </w:r>
+          </w:p>
+        </w:tc>
+      </w:tr>
+      <w:tr>
+        <w:tc>
+          <w:tcPr>
+            <w:tcW w:w="3005" w:type="dxa"/>
+          </w:tcPr>
+          <w:p>
+            <w:proofErr w:type="spellStart"/>
+            <w:r>
+              <w:t>BladeOne</w:t>
+            </w:r>
+            <w:proofErr w:type="spellEnd"/>
+            <w:r>
+              <w:t xml:space="preserve"> Templating Engine</w:t>
+            </w:r>
+          </w:p>
+        </w:tc>
+        <w:tc>
+          <w:tcPr>
+            <w:tcW w:w="3005" w:type="dxa"/>
+          </w:tcPr>
+          <w:p>
+            <w:r>
+              <w:t>Blad</w:t>
+            </w:r>
+            <w:r>
+              <w:t xml:space="preserve">e is a templating engine that is seen in Laravel. </w:t>
+            </w:r>
+            <w:proofErr w:type="spellStart"/>
+            <w:r>
+              <w:t>BladeOne</w:t>
+            </w:r>
+            <w:proofErr w:type="spellEnd"/>
+            <w:r>
+              <w:t xml:space="preserve"> is a standalone version of blade. </w:t>
+            </w:r>
+          </w:p>
+        </w:tc>
+        <w:tc>
+          <w:tcPr>
+            <w:tcW w:w="3006" w:type="dxa"/>
+          </w:tcPr>
+          <w:p>
+            <w:r>
+              <w:t xml:space="preserve">Using </w:t>
+            </w:r>
+            <w:proofErr w:type="gramStart"/>
+            <w:r>
+              <w:t>Blade</w:t>
+            </w:r>
+            <w:proofErr w:type="gramEnd"/>
+            <w:r>
+              <w:t xml:space="preserve"> we are able to reuse code wherever necessary. Blade allows better organisation of code. Using blade you can separate all code, into a Model, View and controller framework. </w:t>
+            </w:r>
+          </w:p>
+        </w:tc>
+      </w:tr>
+    </w:tbl>
+    <w:p/>
+    <w:p>
+      <w:proofErr w:type="spellStart"/>
+      <w:r>
+        <w:t>BladeOne</w:t>
+      </w:r>
+      <w:proofErr w:type="spellEnd"/>
+      <w:r>
+        <w:t xml:space="preserve">: During development I didn’t separate CSS, HTML, </w:t>
+      </w:r>
+      <w:proofErr w:type="spellStart"/>
+      <w:r>
+        <w:t>Javascript</w:t>
+      </w:r>
+      <w:proofErr w:type="spellEnd"/>
+      <w:r>
+        <w:t xml:space="preserve"> and PHP as is intended when using Blade. I used Blade’s views and </w:t>
+      </w:r>
+      <w:proofErr w:type="gramStart"/>
+      <w:r>
+        <w:t>templates</w:t>
+      </w:r>
+      <w:proofErr w:type="gramEnd"/>
+      <w:r>
+        <w:t xml:space="preserve"> but I didn’t separate the code. This would be something to change in the next version of the website.</w:t>
+      </w:r>
+    </w:p>
+    <w:p/>
+    <w:p/>
+    <w:p/>
+    <w:p/>
+    <w:p>
+      <w:r>
+        <w:rPr>
+          <w:noProof/>
+        </w:rPr>
+        <w:drawing>
+          <wp:anchor distT="0" distB="0" distL="114300" distR="114300" simplePos="0" relativeHeight="251659264" behindDoc="0" locked="0" layoutInCell="1" allowOverlap="1" wp14:anchorId="74BCA83F" wp14:editId="043B921C">
+            <wp:simplePos x="0" y="0"/>
+            <wp:positionH relativeFrom="margin">
+              <wp:align>right</wp:align>
+            </wp:positionH>
+            <wp:positionV relativeFrom="paragraph">
+              <wp:posOffset>197869</wp:posOffset>
+            </wp:positionV>
+            <wp:extent cx="5731510" cy="3119120"/>
+            <wp:effectExtent l="0" t="0" r="2540" b="5080"/>
+            <wp:wrapNone/>
+            <wp:docPr id="13" name="Picture 13" descr="A screenshot of a computer&#10;&#10;Description automatically generated with medium confidence"/>
+            <wp:cNvGraphicFramePr>
+              <a:graphicFrameLocks xmlns:a="http://schemas.openxmlformats.org/drawingml/2006/main" noChangeAspect="1"/>
+            </wp:cNvGraphicFramePr>
+            <a:graphic xmlns:a="http://schemas.openxmlformats.org/drawingml/2006/main">
+              <a:graphicData uri="http://schemas.openxmlformats.org/drawingml/2006/picture">
+                <pic:pic xmlns:pic="http://schemas.openxmlformats.org/drawingml/2006/picture">
+                  <pic:nvPicPr>
+                    <pic:cNvPr id="13" name="Picture 13" descr="A screenshot of a computer&#10;&#10;Description automatically generated with medium confidence"/>
+                    <pic:cNvPicPr/>
+                  </pic:nvPicPr>
+                  <pic:blipFill>
+                    <a:blip r:embed="rId15" cstate="print">
+                      <a:extLst>
+                        <a:ext uri="{28A0092B-C50C-407E-A947-70E740481C1C}">
+                          <a14:useLocalDpi xmlns:a14="http://schemas.microsoft.com/office/drawing/2010/main" val="0"/>
+                        </a:ext>
+                      </a:extLst>
+                    </a:blip>
+                    <a:stretch>
+                      <a:fillRect/>
+                    </a:stretch>
+                  </pic:blipFill>
+                  <pic:spPr>
+                    <a:xfrm>
+                      <a:off x="0" y="0"/>
+                      <a:ext cx="5731510" cy="3119120"/>
+                    </a:xfrm>
+                    <a:prstGeom prst="rect">
+                      <a:avLst/>
+                    </a:prstGeom>
+                  </pic:spPr>
+                </pic:pic>
+              </a:graphicData>
+            </a:graphic>
+            <wp14:sizeRelH relativeFrom="margin">
+              <wp14:pctWidth>0</wp14:pctWidth>
+            </wp14:sizeRelH>
+            <wp14:sizeRelV relativeFrom="margin">
+              <wp14:pctHeight>0</wp14:pctHeight>
+            </wp14:sizeRelV>
+          </wp:anchor>
+        </w:drawing>
+      </w:r>
+    </w:p>
+    <w:p/>
+    <w:p/>
+    <w:p/>
+    <w:p/>
+    <w:p/>
+    <w:p/>
+    <w:p/>
+    <w:p/>
+    <w:p/>
+    <w:p/>
+    <w:p>
+      <w:r>
+        <w:t xml:space="preserve">Home Page: The homepage is the first page any new user will see when they visit GibJohn Tutoring’s website. </w:t>
+      </w:r>
+    </w:p>
+    <w:p>
+      <w:r>
+        <w:t>The Navigation bar will change depending on the page the user in on, however when a user is unable to access a page, it will be greyed out and the user won’t be able to interact with it.</w:t>
+      </w:r>
+    </w:p>
+    <w:p>
+      <w:r>
+        <w:t>The Footer has copyright marker, letting the user know that all material on this website isn’t to be reused or copied without permission.</w:t>
+      </w:r>
+      <w:r>
+        <w:t xml:space="preserve"> </w:t>
+      </w:r>
+      <w:r>
+        <w:t>Alt Text is used on all images to help with readers and accessibility.</w:t>
+      </w:r>
+    </w:p>
+    <w:p>
+      <w:r>
+        <w:rPr>
+          <w:noProof/>
+        </w:rPr>
+        <w:drawing>
+          <wp:anchor distT="0" distB="0" distL="114300" distR="114300" simplePos="0" relativeHeight="251661312" behindDoc="0" locked="0" layoutInCell="1" allowOverlap="1" wp14:anchorId="1608A63C" wp14:editId="1E9E32E1">
+            <wp:simplePos x="0" y="0"/>
+            <wp:positionH relativeFrom="margin">
+              <wp:align>right</wp:align>
+            </wp:positionH>
+            <wp:positionV relativeFrom="paragraph">
+              <wp:posOffset>105410</wp:posOffset>
+            </wp:positionV>
+            <wp:extent cx="5731510" cy="1320800"/>
+            <wp:effectExtent l="0" t="0" r="2540" b="0"/>
+            <wp:wrapNone/>
+            <wp:docPr id="16" name="Picture 16" descr="Text&#10;&#10;Description automatically generated"/>
+            <wp:cNvGraphicFramePr>
+              <a:graphicFrameLocks xmlns:a="http://schemas.openxmlformats.org/drawingml/2006/main" noChangeAspect="1"/>
+            </wp:cNvGraphicFramePr>
+            <a:graphic xmlns:a="http://schemas.openxmlformats.org/drawingml/2006/main">
+              <a:graphicData uri="http://schemas.openxmlformats.org/drawingml/2006/picture">
+                <pic:pic xmlns:pic="http://schemas.openxmlformats.org/drawingml/2006/picture">
+                  <pic:nvPicPr>
+                    <pic:cNvPr id="16" name="Picture 16" descr="Text&#10;&#10;Description automatically generated"/>
+                    <pic:cNvPicPr/>
+                  </pic:nvPicPr>
+                  <pic:blipFill>
+                    <a:blip r:embed="rId16">
+                      <a:extLst>
+                        <a:ext uri="{28A0092B-C50C-407E-A947-70E740481C1C}">
+                          <a14:useLocalDpi xmlns:a14="http://schemas.microsoft.com/office/drawing/2010/main" val="0"/>
+                        </a:ext>
+                      </a:extLst>
+                    </a:blip>
+                    <a:stretch>
+                      <a:fillRect/>
+                    </a:stretch>
+                  </pic:blipFill>
+                  <pic:spPr>
+                    <a:xfrm>
+                      <a:off x="0" y="0"/>
+                      <a:ext cx="5731510" cy="1320800"/>
+                    </a:xfrm>
+                    <a:prstGeom prst="rect">
+                      <a:avLst/>
+                    </a:prstGeom>
+                  </pic:spPr>
+                </pic:pic>
+              </a:graphicData>
+            </a:graphic>
+          </wp:anchor>
+        </w:drawing>
+      </w:r>
+    </w:p>
+    <w:p/>
+    <w:p/>
+    <w:p/>
+    <w:p/>
+    <w:p/>
+    <w:p>
+      <w:r>
+        <w:t>Thi</w:t>
+      </w:r>
+      <w:r>
+        <w:t>s PHP script calls the view</w:t>
+      </w:r>
+    </w:p>
+    <w:p>
+      <w:r>
+        <w:rPr>
+          <w:noProof/>
+        </w:rPr>
+        <w:drawing>
+          <wp:anchor distT="0" distB="0" distL="114300" distR="114300" simplePos="0" relativeHeight="251660288" behindDoc="0" locked="0" layoutInCell="1" allowOverlap="1" wp14:anchorId="7B9B4E15" wp14:editId="7FCEB279">
+            <wp:simplePos x="0" y="0"/>
+            <wp:positionH relativeFrom="margin">
+              <wp:align>right</wp:align>
+            </wp:positionH>
+            <wp:positionV relativeFrom="paragraph">
+              <wp:posOffset>160979</wp:posOffset>
+            </wp:positionV>
+            <wp:extent cx="5731510" cy="2912745"/>
+            <wp:effectExtent l="0" t="0" r="2540" b="1905"/>
+            <wp:wrapNone/>
+            <wp:docPr id="14" name="Picture 14" descr="Text&#10;&#10;Description automatically generated"/>
+            <wp:cNvGraphicFramePr>
+              <a:graphicFrameLocks xmlns:a="http://schemas.openxmlformats.org/drawingml/2006/main" noChangeAspect="1"/>
+            </wp:cNvGraphicFramePr>
+            <a:graphic xmlns:a="http://schemas.openxmlformats.org/drawingml/2006/main">
+              <a:graphicData uri="http://schemas.openxmlformats.org/drawingml/2006/picture">
+                <pic:pic xmlns:pic="http://schemas.openxmlformats.org/drawingml/2006/picture">
+                  <pic:nvPicPr>
+                    <pic:cNvPr id="14" name="Picture 14" descr="Text&#10;&#10;Description automatically generated"/>
+                    <pic:cNvPicPr/>
+                  </pic:nvPicPr>
+                  <pic:blipFill>
+                    <a:blip r:embed="rId17">
+                      <a:extLst>
+                        <a:ext uri="{28A0092B-C50C-407E-A947-70E740481C1C}">
+                          <a14:useLocalDpi xmlns:a14="http://schemas.microsoft.com/office/drawing/2010/main" val="0"/>
+                        </a:ext>
+                      </a:extLst>
+                    </a:blip>
+                    <a:stretch>
+                      <a:fillRect/>
+                    </a:stretch>
+                  </pic:blipFill>
+                  <pic:spPr>
+                    <a:xfrm>
+                      <a:off x="0" y="0"/>
+                      <a:ext cx="5731510" cy="2912745"/>
+                    </a:xfrm>
+                    <a:prstGeom prst="rect">
+                      <a:avLst/>
+                    </a:prstGeom>
+                  </pic:spPr>
+                </pic:pic>
+              </a:graphicData>
+            </a:graphic>
+          </wp:anchor>
+        </w:drawing>
+      </w:r>
+    </w:p>
+    <w:p>
+      <w:r>
+        <w:rPr>
+          <w:noProof/>
+        </w:rPr>
+        <mc:AlternateContent>
+          <mc:Choice Requires="wps">
+            <w:drawing>
+              <wp:anchor distT="0" distB="0" distL="114300" distR="114300" simplePos="0" relativeHeight="251665408" behindDoc="0" locked="0" layoutInCell="1" allowOverlap="1" wp14:anchorId="4ACA5FD7" wp14:editId="57171093">
+                <wp:simplePos x="0" y="0"/>
+                <wp:positionH relativeFrom="column">
+                  <wp:posOffset>1531088</wp:posOffset>
+                </wp:positionH>
+                <wp:positionV relativeFrom="paragraph">
+                  <wp:posOffset>56102</wp:posOffset>
+                </wp:positionV>
+                <wp:extent cx="2179675" cy="287079"/>
+                <wp:effectExtent l="0" t="0" r="11430" b="17780"/>
+                <wp:wrapNone/>
+                <wp:docPr id="21" name="Text Box 21"/>
+                <wp:cNvGraphicFramePr/>
+                <a:graphic xmlns:a="http://schemas.openxmlformats.org/drawingml/2006/main">
+                  <a:graphicData uri="http://schemas.microsoft.com/office/word/2010/wordprocessingShape">
+                    <wps:wsp>
+                      <wps:cNvSpPr txBox="1"/>
+                      <wps:spPr>
+                        <a:xfrm>
+                          <a:off x="0" y="0"/>
+                          <a:ext cx="2179675" cy="287079"/>
+                        </a:xfrm>
+                        <a:prstGeom prst="rect">
+                          <a:avLst/>
+                        </a:prstGeom>
+                        <a:solidFill>
+                          <a:schemeClr val="lt1"/>
+                        </a:solidFill>
+                        <a:ln w="6350">
+                          <a:solidFill>
+                            <a:prstClr val="black"/>
+                          </a:solidFill>
+                        </a:ln>
+                      </wps:spPr>
+                      <wps:txbx>
+                        <w:txbxContent>
+                          <w:p>
+                            <w:r>
+                              <w:t>Extends the view to the template</w:t>
+                            </w:r>
+                          </w:p>
+                        </w:txbxContent>
+                      </wps:txbx>
+                      <wps:bodyPr rot="0" spcFirstLastPara="0" vertOverflow="overflow" horzOverflow="overflow" vert="horz" wrap="square" lIns="91440" tIns="45720" rIns="91440" bIns="45720" numCol="1" spcCol="0" rtlCol="0" fromWordArt="0" anchor="t" anchorCtr="0" forceAA="0" compatLnSpc="1">
+                        <a:prstTxWarp prst="textNoShape">
+                          <a:avLst/>
+                        </a:prstTxWarp>
+                        <a:noAutofit/>
+                      </wps:bodyPr>
+                    </wps:wsp>
+                  </a:graphicData>
+                </a:graphic>
+                <wp14:sizeRelH relativeFrom="margin">
+                  <wp14:pctWidth>0</wp14:pctWidth>
+                </wp14:sizeRelH>
+                <wp14:sizeRelV relativeFrom="margin">
+                  <wp14:pctHeight>0</wp14:pctHeight>
+                </wp14:sizeRelV>
+              </wp:anchor>
+            </w:drawing>
+          </mc:Choice>
+          <mc:Fallback>
+            <w:pict>
+              <v:shapetype w14:anchorId="4ACA5FD7" id="_x0000_t202" coordsize="21600,21600" o:spt="202" path="m,l,21600r21600,l21600,xe">
+                <v:stroke joinstyle="miter"/>
+                <v:path gradientshapeok="t" o:connecttype="rect"/>
+              </v:shapetype>
+              <v:shape id="Text Box 21" o:spid="_x0000_s1026" type="#_x0000_t202" style="position:absolute;margin-left:120.55pt;margin-top:4.4pt;width:171.65pt;height:22.6pt;z-index:251665408;visibility:visible;mso-wrap-style:square;mso-width-percent:0;mso-height-percent:0;mso-wrap-distance-left:9pt;mso-wrap-distance-top:0;mso-wrap-distance-right:9pt;mso-wrap-distance-bottom:0;mso-position-horizontal:absolute;mso-position-horizontal-relative:text;mso-position-vertical:absolute;mso-position-vertical-relative:text;mso-width-percent:0;mso-height-percent:0;mso-width-relative:margin;mso-height-relative:margin;v-text-anchor:top" o:gfxdata="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" fillcolor="white [3201]" strokeweight=".5pt">
+                <v:textbox>
+                  <w:txbxContent>
+                    <w:p>
+                      <w:r>
+                        <w:t>Extends the view to the template</w:t>
+                      </w:r>
+                    </w:p>
+                  </w:txbxContent>
+                </v:textbox>
+              </v:shape>
+            </w:pict>
+          </mc:Fallback>
+        </mc:AlternateContent>
+      </w:r>
+      <w:r>
+        <w:rPr>
+          <w:noProof/>
+        </w:rPr>
+        <mc:AlternateContent>
+          <mc:Choice Requires="wps">
+            <w:drawing>
+              <wp:anchor distT="0" distB="0" distL="114300" distR="114300" simplePos="0" relativeHeight="251664384" behindDoc="0" locked="0" layoutInCell="1" allowOverlap="1" wp14:anchorId="7B53090B" wp14:editId="483B1C62">
+                <wp:simplePos x="0" y="0"/>
+                <wp:positionH relativeFrom="column">
+                  <wp:posOffset>1180214</wp:posOffset>
+                </wp:positionH>
+                <wp:positionV relativeFrom="paragraph">
+                  <wp:posOffset>141162</wp:posOffset>
+                </wp:positionV>
+                <wp:extent cx="329609" cy="42530"/>
+                <wp:effectExtent l="0" t="0" r="32385" b="34290"/>
+                <wp:wrapNone/>
+                <wp:docPr id="20" name="Straight Connector 20"/>
+                <wp:cNvGraphicFramePr/>
+                <a:graphic xmlns:a="http://schemas.openxmlformats.org/drawingml/2006/main">
+                  <a:graphicData uri="http://schemas.microsoft.com/office/word/2010/wordprocessingShape">
+                    <wps:wsp>
+                      <wps:cNvCnPr/>
+                      <wps:spPr>
+                        <a:xfrm>
+                          <a:off x="0" y="0"/>
+                          <a:ext cx="329609" cy="42530"/>
+                        </a:xfrm>
+                        <a:prstGeom prst="line">
+                          <a:avLst/>
+                        </a:prstGeom>
+                      </wps:spPr>
+                      <wps:style>
+                        <a:lnRef idx="1">
+                          <a:schemeClr val="accent1"/>
+                        </a:lnRef>
+                        <a:fillRef idx="0">
+                          <a:schemeClr val="accent1"/>
+                        </a:fillRef>
+                        <a:effectRef idx="0">
+                          <a:schemeClr val="accent1"/>
+                        </a:effectRef>
+                        <a:fontRef idx="minor">
+                          <a:schemeClr val="tx1"/>
+                        </a:fontRef>
+                      </wps:style>
+                      <wps:bodyPr/>
+                    </wps:wsp>
+                  </a:graphicData>
+                </a:graphic>
+              </wp:anchor>
+            </w:drawing>
+          </mc:Choice>
+          <mc:Fallback>
+            <w:pict>
+              <v:line w14:anchorId="66B13A06" id="Straight Connector 20" o:spid="_x0000_s1026" style="position:absolute;z-index:251664384;visibility:visible;mso-wrap-style:square;mso-wrap-distance-left:9pt;mso-wrap-distance-top:0;mso-wrap-distance-right:9pt;mso-wrap-distance-bottom:0;mso-position-horizontal:absolute;mso-position-horizontal-relative:text;mso-position-vertical:absolute;mso-position-vertical-relative:text" from="92.95pt,11.1pt" to="118.9pt,14.45pt" o:gfxdata="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" strokecolor="#4472c4 [3204]" strokeweight=".5pt">
+                <v:stroke joinstyle="miter"/>
+              </v:line>
+            </w:pict>
+          </mc:Fallback>
+        </mc:AlternateContent>
+      </w:r>
+    </w:p>
+    <w:p>
+      <w:r>
+        <w:rPr>
+          <w:noProof/>
+        </w:rPr>
+        <mc:AlternateContent>
+          <mc:Choice Requires="wps">
+            <w:drawing>
+              <wp:anchor distT="0" distB="0" distL="114300" distR="114300" simplePos="0" relativeHeight="251666432" behindDoc="0" locked="0" layoutInCell="1" allowOverlap="1" wp14:anchorId="6BFED563" wp14:editId="5861FF03">
+                <wp:simplePos x="0" y="0"/>
+                <wp:positionH relativeFrom="column">
+                  <wp:posOffset>1562986</wp:posOffset>
+                </wp:positionH>
+                <wp:positionV relativeFrom="paragraph">
+                  <wp:posOffset>163756</wp:posOffset>
+                </wp:positionV>
+                <wp:extent cx="4019107" cy="467833"/>
+                <wp:effectExtent l="0" t="0" r="19685" b="27940"/>
+                <wp:wrapNone/>
+                <wp:docPr id="22" name="Text Box 22"/>
+                <wp:cNvGraphicFramePr/>
+                <a:graphic xmlns:a="http://schemas.openxmlformats.org/drawingml/2006/main">
+                  <a:graphicData uri="http://schemas.microsoft.com/office/word/2010/wordprocessingShape">
+                    <wps:wsp>
+                      <wps:cNvSpPr txBox="1"/>
+                      <wps:spPr>
+                        <a:xfrm>
+                          <a:off x="0" y="0"/>
+                          <a:ext cx="4019107" cy="467833"/>
+                        </a:xfrm>
+                        <a:prstGeom prst="rect">
+                          <a:avLst/>
+                        </a:prstGeom>
+                        <a:solidFill>
+                          <a:schemeClr val="lt1"/>
+                        </a:solidFill>
+                        <a:ln w="6350">
+                          <a:solidFill>
+                            <a:prstClr val="black"/>
+                          </a:solidFill>
+                        </a:ln>
+                      </wps:spPr>
+                      <wps:txbx>
+                        <w:txbxContent>
+                          <w:p>
+                            <w:r>
+                              <w:t>Starts or resumes a session, sessions are a way to store data across pages. Unlike cookies they’re not stored on the user’s device.</w:t>
+                            </w:r>
+                          </w:p>
+                        </w:txbxContent>
+                      </wps:txbx>
+                      <wps:bodyPr rot="0" spcFirstLastPara="0" vertOverflow="overflow" horzOverflow="overflow" vert="horz" wrap="square" lIns="91440" tIns="45720" rIns="91440" bIns="45720" numCol="1" spcCol="0" rtlCol="0" fromWordArt="0" anchor="t" anchorCtr="0" forceAA="0" compatLnSpc="1">
+                        <a:prstTxWarp prst="textNoShape">
+                          <a:avLst/>
+                        </a:prstTxWarp>
+                        <a:noAutofit/>
+                      </wps:bodyPr>
+                    </wps:wsp>
+                  </a:graphicData>
+                </a:graphic>
+                <wp14:sizeRelH relativeFrom="margin">
+                  <wp14:pctWidth>0</wp14:pctWidth>
+                </wp14:sizeRelH>
+                <wp14:sizeRelV relativeFrom="margin">
+                  <wp14:pctHeight>0</wp14:pctHeight>
+                </wp14:sizeRelV>
+              </wp:anchor>
+            </w:drawing>
+          </mc:Choice>
+          <mc:Fallback>
+            <w:pict>
+              <v:shape w14:anchorId="6BFED563" id="Text Box 22" o:spid="_x0000_s1027" type="#_x0000_t202" style="position:absolute;margin-left:123.05pt;margin-top:12.9pt;width:316.45pt;height:36.85pt;z-index:251666432;visibility:visible;mso-wrap-style:square;mso-width-percent:0;mso-height-percent:0;mso-wrap-distance-left:9pt;mso-wrap-distance-top:0;mso-wrap-distance-right:9pt;mso-wrap-distance-bottom:0;mso-position-horizontal:absolute;mso-position-horizontal-relative:text;mso-position-vertical:absolute;mso-position-vertical-relative:text;mso-width-percent:0;mso-height-percent:0;mso-width-relative:margin;mso-height-relative:margin;v-text-anchor:top" o:gfxdata="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" fillcolor="white [3201]" strokeweight=".5pt">
+                <v:textbox>
+                  <w:txbxContent>
+                    <w:p>
+                      <w:r>
+                        <w:t>Starts or resumes a session, sessions are a way to store data across pages. Unlike cookies they’re not stored on the user’s device.</w:t>
+                      </w:r>
+                    </w:p>
+                  </w:txbxContent>
+                </v:textbox>
+              </v:shape>
+            </w:pict>
+          </mc:Fallback>
+        </mc:AlternateContent>
+      </w:r>
+    </w:p>
+    <w:p>
+      <w:r>
+        <w:rPr>
+          <w:noProof/>
+        </w:rPr>
+        <mc:AlternateContent>
+          <mc:Choice Requires="wps">
+            <w:drawing>
+              <wp:anchor distT="0" distB="0" distL="114300" distR="114300" simplePos="0" relativeHeight="251667456" behindDoc="0" locked="0" layoutInCell="1" allowOverlap="1" wp14:anchorId="55B25D6F" wp14:editId="1C357627">
+                <wp:simplePos x="0" y="0"/>
+                <wp:positionH relativeFrom="column">
+                  <wp:posOffset>925033</wp:posOffset>
+                </wp:positionH>
+                <wp:positionV relativeFrom="paragraph">
+                  <wp:posOffset>133188</wp:posOffset>
+                </wp:positionV>
+                <wp:extent cx="680483" cy="31897"/>
+                <wp:effectExtent l="0" t="0" r="24765" b="25400"/>
+                <wp:wrapNone/>
+                <wp:docPr id="23" name="Straight Connector 23"/>
+                <wp:cNvGraphicFramePr/>
+                <a:graphic xmlns:a="http://schemas.openxmlformats.org/drawingml/2006/main">
+                  <a:graphicData uri="http://schemas.microsoft.com/office/word/2010/wordprocessingShape">
+                    <wps:wsp>
+                      <wps:cNvCnPr/>
+                      <wps:spPr>
+                        <a:xfrm flipV="1">
+                          <a:off x="0" y="0"/>
+                          <a:ext cx="680483" cy="31897"/>
+                        </a:xfrm>
+                        <a:prstGeom prst="line">
+                          <a:avLst/>
+                        </a:prstGeom>
+                      </wps:spPr>
+                      <wps:style>
+                        <a:lnRef idx="1">
+                          <a:schemeClr val="accent1"/>
+                        </a:lnRef>
+                        <a:fillRef idx="0">
+                          <a:schemeClr val="accent1"/>
+                        </a:fillRef>
+                        <a:effectRef idx="0">
+                          <a:schemeClr val="accent1"/>
+                        </a:effectRef>
+                        <a:fontRef idx="minor">
+                          <a:schemeClr val="tx1"/>
+                        </a:fontRef>
+                      </wps:style>
+                      <wps:bodyPr/>
+                    </wps:wsp>
+                  </a:graphicData>
+                </a:graphic>
+              </wp:anchor>
+            </w:drawing>
+          </mc:Choice>
+          <mc:Fallback>
+            <w:pict>
+              <v:line w14:anchorId="200344C0" id="Straight Connector 23" o:spid="_x0000_s1026" style="position:absolute;flip:y;z-index:251667456;visibility:visible;mso-wrap-style:square;mso-wrap-distance-left:9pt;mso-wrap-distance-top:0;mso-wrap-distance-right:9pt;mso-wrap-distance-bottom:0;mso-position-horizontal:absolute;mso-position-horizontal-relative:text;mso-position-vertical:absolute;mso-position-vertical-relative:text" from="72.85pt,10.5pt" to="126.45pt,13pt" o:gfxdata="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" strokecolor="#4472c4 [3204]" strokeweight=".5pt">
+                <v:stroke joinstyle="miter"/>
+              </v:line>
+            </w:pict>
+          </mc:Fallback>
+        </mc:AlternateContent>
+      </w:r>
+    </w:p>
+    <w:p/>
+    <w:p/>
+    <w:p/>
+    <w:p/>
+    <w:p/>
+    <w:p>
+      <w:r>
+        <w:rPr>
+          <w:noProof/>
+        </w:rPr>
+        <mc:AlternateContent>
+          <mc:Choice Requires="wps">
+            <w:drawing>
+              <wp:anchor distT="0" distB="0" distL="114300" distR="114300" simplePos="0" relativeHeight="251669504" behindDoc="0" locked="0" layoutInCell="1" allowOverlap="1" wp14:anchorId="21D1FAAA" wp14:editId="09AD3D1F">
+                <wp:simplePos x="0" y="0"/>
+                <wp:positionH relativeFrom="column">
+                  <wp:posOffset>704850</wp:posOffset>
+                </wp:positionH>
+                <wp:positionV relativeFrom="paragraph">
+                  <wp:posOffset>218440</wp:posOffset>
+                </wp:positionV>
+                <wp:extent cx="752475" cy="38100"/>
+                <wp:effectExtent l="0" t="0" r="28575" b="19050"/>
+                <wp:wrapNone/>
+                <wp:docPr id="25" name="Straight Connector 25"/>
+                <wp:cNvGraphicFramePr/>
+                <a:graphic xmlns:a="http://schemas.openxmlformats.org/drawingml/2006/main">
+                  <a:graphicData uri="http://schemas.microsoft.com/office/word/2010/wordprocessingShape">
+                    <wps:wsp>
+                      <wps:cNvCnPr/>
+                      <wps:spPr>
+                        <a:xfrm>
+                          <a:off x="0" y="0"/>
+                          <a:ext cx="752475" cy="38100"/>
+                        </a:xfrm>
+                        <a:prstGeom prst="line">
+                          <a:avLst/>
+                        </a:prstGeom>
+                      </wps:spPr>
+                      <wps:style>
+                        <a:lnRef idx="1">
+                          <a:schemeClr val="accent1"/>
+                        </a:lnRef>
+                        <a:fillRef idx="0">
+                          <a:schemeClr val="accent1"/>
+                        </a:fillRef>
+                        <a:effectRef idx="0">
+                          <a:schemeClr val="accent1"/>
+                        </a:effectRef>
+                        <a:fontRef idx="minor">
+                          <a:schemeClr val="tx1"/>
+                        </a:fontRef>
+                      </wps:style>
+                      <wps:bodyPr/>
+                    </wps:wsp>
+                  </a:graphicData>
+                </a:graphic>
+              </wp:anchor>
+            </w:drawing>
+          </mc:Choice>
+          <mc:Fallback>
+            <w:pict>
+              <v:line w14:anchorId="686DBB42" id="Straight Connector 25" o:spid="_x0000_s1026" style="position:absolute;z-index:251669504;visibility:visible;mso-wrap-style:square;mso-wrap-distance-left:9pt;mso-wrap-distance-top:0;mso-wrap-distance-right:9pt;mso-wrap-distance-bottom:0;mso-position-horizontal:absolute;mso-position-horizontal-relative:text;mso-position-vertical:absolute;mso-position-vertical-relative:text" from="55.5pt,17.2pt" to="114.75pt,20.2pt" o:gfxdata="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" strokecolor="#4472c4 [3204]" strokeweight=".5pt">
+                <v:stroke joinstyle="miter"/>
+              </v:line>
+            </w:pict>
+          </mc:Fallback>
+        </mc:AlternateContent>
+      </w:r>
+      <w:r>
+        <w:rPr>
+          <w:noProof/>
+        </w:rPr>
+        <mc:AlternateContent>
+          <mc:Choice Requires="wps">
+            <w:drawing>
+              <wp:anchor distT="0" distB="0" distL="114300" distR="114300" simplePos="0" relativeHeight="251668480" behindDoc="0" locked="0" layoutInCell="1" allowOverlap="1" wp14:anchorId="34E18146" wp14:editId="03AAC41A">
+                <wp:simplePos x="0" y="0"/>
+                <wp:positionH relativeFrom="column">
+                  <wp:posOffset>1435395</wp:posOffset>
+                </wp:positionH>
+                <wp:positionV relativeFrom="paragraph">
+                  <wp:posOffset>14206</wp:posOffset>
+                </wp:positionV>
+                <wp:extent cx="4933507" cy="659219"/>
+                <wp:effectExtent l="0" t="0" r="19685" b="26670"/>
+                <wp:wrapNone/>
+                <wp:docPr id="24" name="Text Box 24"/>
+                <wp:cNvGraphicFramePr/>
+                <a:graphic xmlns:a="http://schemas.openxmlformats.org/drawingml/2006/main">
+                  <a:graphicData uri="http://schemas.microsoft.com/office/word/2010/wordprocessingShape">
+                    <wps:wsp>
+                      <wps:cNvSpPr txBox="1"/>
+                      <wps:spPr>
+                        <a:xfrm>
+                          <a:off x="0" y="0"/>
+                          <a:ext cx="4933507" cy="659219"/>
+                        </a:xfrm>
+                        <a:prstGeom prst="rect">
+                          <a:avLst/>
+                        </a:prstGeom>
+                        <a:solidFill>
+                          <a:schemeClr val="lt1"/>
+                        </a:solidFill>
+                        <a:ln w="6350">
+                          <a:solidFill>
+                            <a:prstClr val="black"/>
+                          </a:solidFill>
+                        </a:ln>
+                      </wps:spPr>
+                      <wps:txbx>
+                        <w:txbxContent>
+                          <w:p>
+                            <w:r>
+                              <w:t>Blade’s Sections are like variables. Data can be stored in them and then called again somewhere else. In this case, a section called ‘</w:t>
+                            </w:r>
+                            <w:proofErr w:type="spellStart"/>
+                            <w:r>
+                              <w:t>gibjohndesc</w:t>
+                            </w:r>
+                            <w:proofErr w:type="spellEnd"/>
+                            <w:r>
+                              <w:t xml:space="preserve">’ is being defined </w:t>
+                            </w:r>
+                            <w:r>
+                              <w:t>and called again in the template</w:t>
+                            </w:r>
+                            <w:r>
+                              <w:t>, which Is then shown on the browser.</w:t>
+                            </w:r>
+                          </w:p>
+                        </w:txbxContent>
+                      </wps:txbx>
+                      <wps:bodyPr rot="0" spcFirstLastPara="0" vertOverflow="overflow" horzOverflow="overflow" vert="horz" wrap="square" lIns="91440" tIns="45720" rIns="91440" bIns="45720" numCol="1" spcCol="0" rtlCol="0" fromWordArt="0" anchor="t" anchorCtr="0" forceAA="0" compatLnSpc="1">
+                        <a:prstTxWarp prst="textNoShape">
+                          <a:avLst/>
+                        </a:prstTxWarp>
+                        <a:noAutofit/>
+                      </wps:bodyPr>
+                    </wps:wsp>
+                  </a:graphicData>
+                </a:graphic>
+                <wp14:sizeRelH relativeFrom="margin">
+                  <wp14:pctWidth>0</wp14:pctWidth>
+                </wp14:sizeRelH>
+                <wp14:sizeRelV relativeFrom="margin">
+                  <wp14:pctHeight>0</wp14:pctHeight>
+                </wp14:sizeRelV>
+              </wp:anchor>
+            </w:drawing>
+          </mc:Choice>
+          <mc:Fallback>
+            <w:pict>
+              <v:shape w14:anchorId="34E18146" id="Text Box 24" o:spid="_x0000_s1028" type="#_x0000_t202" style="position:absolute;margin-left:113pt;margin-top:1.1pt;width:388.45pt;height:51.9pt;z-index:251668480;visibility:visible;mso-wrap-style:square;mso-width-percent:0;mso-height-percent:0;mso-wrap-distance-left:9pt;mso-wrap-distance-top:0;mso-wrap-distance-right:9pt;mso-wrap-distance-bottom:0;mso-position-horizontal:absolute;mso-position-horizontal-relative:text;mso-position-vertical:absolute;mso-position-vertical-relative:text;mso-width-percent:0;mso-height-percent:0;mso-width-relative:margin;mso-height-relative:margin;v-text-anchor:top" o:gfxdata="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" fillcolor="white [3201]" strokeweight=".5pt">
+                <v:textbox>
+                  <w:txbxContent>
+                    <w:p>
+                      <w:r>
+                        <w:t>Blade’s Sections are like variables. Data can be stored in them and then called again somewhere else. In this case, a section called ‘</w:t>
+                      </w:r>
+                      <w:proofErr w:type="spellStart"/>
+                      <w:r>
+                        <w:t>gibjohndesc</w:t>
+                      </w:r>
+                      <w:proofErr w:type="spellEnd"/>
+                      <w:r>
+                        <w:t xml:space="preserve">’ is being defined </w:t>
+                      </w:r>
+                      <w:r>
+                        <w:t>and called again in the template</w:t>
+                      </w:r>
+                      <w:r>
+                        <w:t>, which Is then shown on the browser.</w:t>
+                      </w:r>
+                    </w:p>
+                  </w:txbxContent>
+                </v:textbox>
+              </v:shape>
+            </w:pict>
+          </mc:Fallback>
+        </mc:AlternateContent>
+      </w:r>
+    </w:p>
+    <w:p/>
+    <w:p/>
+    <w:p>
+      <w:r>
+        <w:t xml:space="preserve">I used Blade’s templates because layouts and templates can be used again and again. For example: on GibJohn’s website the footer and navigation bar </w:t>
+      </w:r>
+      <w:r>
+        <w:t>are</w:t>
+      </w:r>
+      <w:r>
+        <w:t xml:space="preserve"> the same code </w:t>
+      </w:r>
+      <w:r>
+        <w:t xml:space="preserve">called </w:t>
+      </w:r>
+      <w:r>
+        <w:t>on different pages. This is because a page can share a layout with another page, and all layouts share the same navigation bar and footer.</w:t>
+      </w:r>
+      <w:r>
+        <w:t xml:space="preserve"> Any changes made to “</w:t>
+      </w:r>
+      <w:proofErr w:type="spellStart"/>
+      <w:r>
+        <w:t>Header.php</w:t>
+      </w:r>
+      <w:proofErr w:type="spellEnd"/>
+      <w:r>
+        <w:t xml:space="preserve">” would </w:t>
+      </w:r>
+      <w:r>
+        <w:t xml:space="preserve">take immediate effect on all pages. Websites not using Blade or similar PHP templating engine would need to change it for every page that uses it manually. </w:t>
+      </w:r>
+      <w:r>
+        <w:t>Using layouts makes development easier and quicker</w:t>
+      </w:r>
+      <w:r>
+        <w:t xml:space="preserve"> because </w:t>
+      </w:r>
+      <w:r>
+        <w:t>Blade allows the separation and reuse of code.</w:t>
+      </w:r>
+    </w:p>
+    <w:p>
+      <w:r>
+        <w:lastRenderedPageBreak/>
+        <w:t>I used Boot</w:t>
+      </w:r>
+    </w:p>
+    <w:p/>
+    <w:p/>
+    <w:p>
+      <w:r>
+        <w:rPr>
+          <w:noProof/>
+        </w:rPr>
+        <w:drawing>
+          <wp:anchor distT="0" distB="0" distL="114300" distR="114300" simplePos="0" relativeHeight="251662336" behindDoc="0" locked="0" layoutInCell="1" allowOverlap="1" wp14:anchorId="27808C88" wp14:editId="712E0135">
+            <wp:simplePos x="0" y="0"/>
+            <wp:positionH relativeFrom="margin">
+              <wp:align>right</wp:align>
+            </wp:positionH>
+            <wp:positionV relativeFrom="paragraph">
+              <wp:posOffset>-584776</wp:posOffset>
+            </wp:positionV>
+            <wp:extent cx="5731510" cy="3453130"/>
+            <wp:effectExtent l="0" t="0" r="2540" b="0"/>
+            <wp:wrapNone/>
+            <wp:docPr id="17" name="Picture 17" descr="Text&#10;&#10;Description automatically generated"/>
+            <wp:cNvGraphicFramePr>
+              <a:graphicFrameLocks xmlns:a="http://schemas.openxmlformats.org/drawingml/2006/main" noChangeAspect="1"/>
+            </wp:cNvGraphicFramePr>
+            <a:graphic xmlns:a="http://schemas.openxmlformats.org/drawingml/2006/main">
+              <a:graphicData uri="http://schemas.openxmlformats.org/drawingml/2006/picture">
+                <pic:pic xmlns:pic="http://schemas.openxmlformats.org/drawingml/2006/picture">
+                  <pic:nvPicPr>
+                    <pic:cNvPr id="17" name="Picture 17" descr="Text&#10;&#10;Description automatically generated"/>
+                    <pic:cNvPicPr/>
+                  </pic:nvPicPr>
+                  <pic:blipFill>
+                    <a:blip r:embed="rId18">
+                      <a:extLst>
+                        <a:ext uri="{28A0092B-C50C-407E-A947-70E740481C1C}">
+                          <a14:useLocalDpi xmlns:a14="http://schemas.microsoft.com/office/drawing/2010/main" val="0"/>
+                        </a:ext>
+                      </a:extLst>
+                    </a:blip>
+                    <a:stretch>
+                      <a:fillRect/>
+                    </a:stretch>
+                  </pic:blipFill>
+                  <pic:spPr>
+                    <a:xfrm>
+                      <a:off x="0" y="0"/>
+                      <a:ext cx="5731510" cy="3453130"/>
+                    </a:xfrm>
+                    <a:prstGeom prst="rect">
+                      <a:avLst/>
+                    </a:prstGeom>
+                  </pic:spPr>
+                </pic:pic>
+              </a:graphicData>
+            </a:graphic>
+          </wp:anchor>
+        </w:drawing>
+      </w:r>
+    </w:p>
+    <w:p/>
+    <w:p/>
+    <w:p/>
+    <w:p/>
+    <w:p/>
+    <w:p/>
+    <w:p/>
+    <w:p/>
+    <w:p/>
     <w:p/>
     <w:sectPr>
       <w:pgSz w:w="11906" w:h="16838"/>
@@ -2984,6 +3988,25 @@
       <w:shd w:val="clear" w:color="auto" w:fill="E1DFDD"/>
     </w:rPr>
   </w:style>
+  <w:style w:type="table" w:styleId="TableGrid">
+    <w:name w:val="Table Grid"/>
+    <w:basedOn w:val="TableNormal"/>
+    <w:uiPriority w:val="39"/>
+    <w:rsid w:val="00AE2C74"/>
+    <w:pPr>
+      <w:spacing w:after="0" w:line="240" w:lineRule="auto"/>
+    </w:pPr>
+    <w:tblPr>
+      <w:tblBorders>
+        <w:top w:val="single" w:sz="4" w:space="0" w:color="auto"/>
+        <w:left w:val="single" w:sz="4" w:space="0" w:color="auto"/>
+        <w:bottom w:val="single" w:sz="4" w:space="0" w:color="auto"/>
+        <w:right w:val="single" w:sz="4" w:space="0" w:color="auto"/>
+        <w:insideH w:val="single" w:sz="4" w:space="0" w:color="auto"/>
+        <w:insideV w:val="single" w:sz="4" w:space="0" w:color="auto"/>
+      </w:tblBorders>
+    </w:tblPr>
+  </w:style>
 </w:styles>
 </file>
 

</xml_diff>

<commit_message>
ooga booga monkey time
</commit_message>
<xml_diff>
--- a/devlog.docx
+++ b/devlog.docx
@@ -100,7 +100,7 @@
                     <pic:cNvPicPr/>
                   </pic:nvPicPr>
                   <pic:blipFill>
-                    <a:blip r:embed="rId4"/>
+                    <a:blip r:embed="rId5"/>
                     <a:stretch>
                       <a:fillRect/>
                     </a:stretch>
@@ -143,7 +143,7 @@
                     <pic:cNvPicPr/>
                   </pic:nvPicPr>
                   <pic:blipFill>
-                    <a:blip r:embed="rId5"/>
+                    <a:blip r:embed="rId6"/>
                     <a:stretch>
                       <a:fillRect/>
                     </a:stretch>
@@ -190,7 +190,7 @@
                     <pic:cNvPicPr/>
                   </pic:nvPicPr>
                   <pic:blipFill>
-                    <a:blip r:embed="rId6"/>
+                    <a:blip r:embed="rId7"/>
                     <a:stretch>
                       <a:fillRect/>
                     </a:stretch>
@@ -248,7 +248,7 @@
                     <pic:cNvPicPr/>
                   </pic:nvPicPr>
                   <pic:blipFill>
-                    <a:blip r:embed="rId7"/>
+                    <a:blip r:embed="rId8"/>
                     <a:stretch>
                       <a:fillRect/>
                     </a:stretch>
@@ -288,7 +288,7 @@
                     <pic:cNvPicPr/>
                   </pic:nvPicPr>
                   <pic:blipFill>
-                    <a:blip r:embed="rId8"/>
+                    <a:blip r:embed="rId9"/>
                     <a:stretch>
                       <a:fillRect/>
                     </a:stretch>
@@ -320,7 +320,7 @@
       </w:r>
     </w:p>
     <w:p>
-      <w:hyperlink r:id="rId9" w:anchor="Database%20and%20Table" w:history="1">
+      <w:hyperlink r:id="rId10" w:anchor="Database%20and%20Table" w:history="1">
         <w:r>
           <w:rPr>
             <w:rStyle w:val="Hyperlink"/>
@@ -356,7 +356,7 @@
                     <pic:cNvPicPr/>
                   </pic:nvPicPr>
                   <pic:blipFill>
-                    <a:blip r:embed="rId10"/>
+                    <a:blip r:embed="rId11"/>
                     <a:stretch>
                       <a:fillRect/>
                     </a:stretch>
@@ -420,7 +420,7 @@
                     <pic:cNvPicPr/>
                   </pic:nvPicPr>
                   <pic:blipFill>
-                    <a:blip r:embed="rId11"/>
+                    <a:blip r:embed="rId12"/>
                     <a:stretch>
                       <a:fillRect/>
                     </a:stretch>
@@ -464,7 +464,7 @@
                     <pic:cNvPicPr/>
                   </pic:nvPicPr>
                   <pic:blipFill>
-                    <a:blip r:embed="rId12"/>
+                    <a:blip r:embed="rId13"/>
                     <a:stretch>
                       <a:fillRect/>
                     </a:stretch>
@@ -543,7 +543,7 @@
                     <pic:cNvPicPr/>
                   </pic:nvPicPr>
                   <pic:blipFill>
-                    <a:blip r:embed="rId13" cstate="print">
+                    <a:blip r:embed="rId14" cstate="print">
                       <a:extLst>
                         <a:ext uri="{28A0092B-C50C-407E-A947-70E740481C1C}">
                           <a14:useLocalDpi xmlns:a14="http://schemas.microsoft.com/office/drawing/2010/main" val="0"/>
@@ -647,7 +647,7 @@
                     <pic:cNvPicPr/>
                   </pic:nvPicPr>
                   <pic:blipFill>
-                    <a:blip r:embed="rId14"/>
+                    <a:blip r:embed="rId15"/>
                     <a:stretch>
                       <a:fillRect/>
                     </a:stretch>
@@ -2534,7 +2534,7 @@
     <w:p/>
     <w:p>
       <w:r>
-        <w:t>Write up:</w:t>
+        <w:t>Task 2: Developing the system prototype</w:t>
       </w:r>
     </w:p>
     <w:p/>
@@ -2702,9 +2702,167 @@
         <w:t xml:space="preserve"> but I didn’t separate the code. This would be something to change in the next version of the website.</w:t>
       </w:r>
     </w:p>
-    <w:p/>
-    <w:p/>
-    <w:p/>
+    <w:p>
+      <w:r>
+        <w:t xml:space="preserve">Both Bootstrap and </w:t>
+      </w:r>
+      <w:proofErr w:type="spellStart"/>
+      <w:r>
+        <w:t>BladeOne</w:t>
+      </w:r>
+      <w:proofErr w:type="spellEnd"/>
+      <w:r>
+        <w:t xml:space="preserve"> are open source, therefore no legal or ethical implications come into play when using them. </w:t>
+      </w:r>
+    </w:p>
+    <w:p>
+      <w:r>
+        <w:t xml:space="preserve">GibJohn tutoring is an educational tutoring company </w:t>
+      </w:r>
+      <w:r>
+        <w:t>that provides their customers with:</w:t>
+      </w:r>
+    </w:p>
+    <w:p>
+      <w:pPr>
+        <w:pStyle w:val="ListParagraph"/>
+        <w:numPr>
+          <w:ilvl w:val="0"/>
+          <w:numId w:val="1"/>
+        </w:numPr>
+      </w:pPr>
+      <w:r>
+        <w:t>Face-to-face tutoring sessions</w:t>
+      </w:r>
+    </w:p>
+    <w:p>
+      <w:pPr>
+        <w:pStyle w:val="ListParagraph"/>
+        <w:numPr>
+          <w:ilvl w:val="0"/>
+          <w:numId w:val="1"/>
+        </w:numPr>
+      </w:pPr>
+      <w:r>
+        <w:t>Access to learning resources</w:t>
+      </w:r>
+    </w:p>
+    <w:p>
+      <w:pPr>
+        <w:pStyle w:val="ListParagraph"/>
+        <w:numPr>
+          <w:ilvl w:val="0"/>
+          <w:numId w:val="1"/>
+        </w:numPr>
+      </w:pPr>
+      <w:r>
+        <w:t>Support to develop understanding in different subjects</w:t>
+      </w:r>
+    </w:p>
+    <w:p>
+      <w:r>
+        <w:t>GibJohn tutoring has asked me to develop a prototype digital solution, to better help and support their customers.</w:t>
+      </w:r>
+      <w:r>
+        <w:t xml:space="preserve"> They want a digital solution that will:</w:t>
+      </w:r>
+    </w:p>
+    <w:p>
+      <w:pPr>
+        <w:pStyle w:val="ListParagraph"/>
+        <w:numPr>
+          <w:ilvl w:val="0"/>
+          <w:numId w:val="2"/>
+        </w:numPr>
+      </w:pPr>
+      <w:r>
+        <w:t>Provide interactive teaching and learning resources in a range of subjects</w:t>
+      </w:r>
+    </w:p>
+    <w:p>
+      <w:pPr>
+        <w:pStyle w:val="ListParagraph"/>
+        <w:numPr>
+          <w:ilvl w:val="0"/>
+          <w:numId w:val="2"/>
+        </w:numPr>
+      </w:pPr>
+      <w:r>
+        <w:t>Provide access to digital content to encourage wider learning</w:t>
+      </w:r>
+    </w:p>
+    <w:p>
+      <w:pPr>
+        <w:pStyle w:val="ListParagraph"/>
+        <w:numPr>
+          <w:ilvl w:val="0"/>
+          <w:numId w:val="2"/>
+        </w:numPr>
+      </w:pPr>
+      <w:r>
+        <w:t>Support assessment and monitoring of learner progress</w:t>
+      </w:r>
+    </w:p>
+    <w:p>
+      <w:r>
+        <w:t>Potential features include:</w:t>
+      </w:r>
+    </w:p>
+    <w:p>
+      <w:pPr>
+        <w:pStyle w:val="ListParagraph"/>
+        <w:numPr>
+          <w:ilvl w:val="0"/>
+          <w:numId w:val="3"/>
+        </w:numPr>
+      </w:pPr>
+      <w:r>
+        <w:t>Collaborative teaching and learning tools</w:t>
+      </w:r>
+    </w:p>
+    <w:p>
+      <w:pPr>
+        <w:pStyle w:val="ListParagraph"/>
+        <w:numPr>
+          <w:ilvl w:val="0"/>
+          <w:numId w:val="3"/>
+        </w:numPr>
+      </w:pPr>
+      <w:r>
+        <w:t>Accessibility features to support a wide range of users</w:t>
+      </w:r>
+    </w:p>
+    <w:p>
+      <w:pPr>
+        <w:pStyle w:val="ListParagraph"/>
+        <w:numPr>
+          <w:ilvl w:val="0"/>
+          <w:numId w:val="3"/>
+        </w:numPr>
+      </w:pPr>
+      <w:r>
+        <w:t>A learning reward system</w:t>
+      </w:r>
+    </w:p>
+    <w:p>
+      <w:pPr>
+        <w:pStyle w:val="ListParagraph"/>
+        <w:numPr>
+          <w:ilvl w:val="0"/>
+          <w:numId w:val="3"/>
+        </w:numPr>
+      </w:pPr>
+      <w:r>
+        <w:t>Gamified learning</w:t>
+      </w:r>
+    </w:p>
+    <w:p/>
+    <w:p>
+      <w:r>
+        <w:lastRenderedPageBreak/>
+        <w:t>The Home Page:</w:t>
+      </w:r>
+    </w:p>
     <w:p/>
     <w:p>
       <w:r>
@@ -2712,13 +2870,13 @@
           <w:noProof/>
         </w:rPr>
         <w:drawing>
-          <wp:anchor distT="0" distB="0" distL="114300" distR="114300" simplePos="0" relativeHeight="251659264" behindDoc="0" locked="0" layoutInCell="1" allowOverlap="1" wp14:anchorId="74BCA83F" wp14:editId="043B921C">
+          <wp:anchor distT="0" distB="0" distL="114300" distR="114300" simplePos="0" relativeHeight="251659264" behindDoc="0" locked="0" layoutInCell="1" allowOverlap="1" wp14:anchorId="74BCA83F" wp14:editId="35C3FF8D">
             <wp:simplePos x="0" y="0"/>
             <wp:positionH relativeFrom="margin">
-              <wp:align>right</wp:align>
+              <wp:posOffset>-59690</wp:posOffset>
             </wp:positionH>
             <wp:positionV relativeFrom="paragraph">
-              <wp:posOffset>197869</wp:posOffset>
+              <wp:posOffset>-224155</wp:posOffset>
             </wp:positionV>
             <wp:extent cx="5731510" cy="3119120"/>
             <wp:effectExtent l="0" t="0" r="2540" b="5080"/>
@@ -2735,7 +2893,7 @@
                     <pic:cNvPicPr/>
                   </pic:nvPicPr>
                   <pic:blipFill>
-                    <a:blip r:embed="rId15" cstate="print">
+                    <a:blip r:embed="rId16" cstate="print">
                       <a:extLst>
                         <a:ext uri="{28A0092B-C50C-407E-A947-70E740481C1C}">
                           <a14:useLocalDpi xmlns:a14="http://schemas.microsoft.com/office/drawing/2010/main" val="0"/>
@@ -2780,12 +2938,15 @@
     <w:p/>
     <w:p>
       <w:r>
-        <w:t xml:space="preserve">Home Page: The homepage is the first page any new user will see when they visit GibJohn Tutoring’s website. </w:t>
-      </w:r>
-    </w:p>
-    <w:p>
-      <w:r>
-        <w:t>The Navigation bar will change depending on the page the user in on, however when a user is unable to access a page, it will be greyed out and the user won’t be able to interact with it.</w:t>
+        <w:t xml:space="preserve">Using bootstrap, I took a minimalistic approach. For the prototype I didn’t fill the homepage with information. However, in the next version accurate data and user reviews, or an about us paragraph would fill the empty space and potentially make the website more attractive to customers visiting GibJohn tutoring’s website for the first time. </w:t>
+      </w:r>
+    </w:p>
+    <w:p>
+      <w:r>
+        <w:t>The Navigation bar will change depending on the page the user in on, however when a user is unable to access a page, it will be greyed out and the user won’t be able to interact with it</w:t>
+      </w:r>
+      <w:r>
+        <w:t xml:space="preserve">. The website was designed with a minimalistic approach, </w:t>
       </w:r>
     </w:p>
     <w:p>
@@ -2801,17 +2962,25 @@
     </w:p>
     <w:p>
       <w:r>
+        <w:t xml:space="preserve">Icons and </w:t>
+      </w:r>
+    </w:p>
+    <w:p/>
+    <w:p/>
+    <w:p/>
+    <w:p>
+      <w:r>
         <w:rPr>
           <w:noProof/>
         </w:rPr>
         <w:drawing>
-          <wp:anchor distT="0" distB="0" distL="114300" distR="114300" simplePos="0" relativeHeight="251661312" behindDoc="0" locked="0" layoutInCell="1" allowOverlap="1" wp14:anchorId="1608A63C" wp14:editId="1E9E32E1">
+          <wp:anchor distT="0" distB="0" distL="114300" distR="114300" simplePos="0" relativeHeight="251661312" behindDoc="0" locked="0" layoutInCell="1" allowOverlap="1" wp14:anchorId="1608A63C" wp14:editId="44EE55BA">
             <wp:simplePos x="0" y="0"/>
             <wp:positionH relativeFrom="margin">
-              <wp:align>right</wp:align>
+              <wp:posOffset>-145415</wp:posOffset>
             </wp:positionH>
             <wp:positionV relativeFrom="paragraph">
-              <wp:posOffset>105410</wp:posOffset>
+              <wp:posOffset>256540</wp:posOffset>
             </wp:positionV>
             <wp:extent cx="5731510" cy="1320800"/>
             <wp:effectExtent l="0" t="0" r="2540" b="0"/>
@@ -2828,7 +2997,7 @@
                     <pic:cNvPicPr/>
                   </pic:nvPicPr>
                   <pic:blipFill>
-                    <a:blip r:embed="rId16">
+                    <a:blip r:embed="rId17">
                       <a:extLst>
                         <a:ext uri="{28A0092B-C50C-407E-A947-70E740481C1C}">
                           <a14:useLocalDpi xmlns:a14="http://schemas.microsoft.com/office/drawing/2010/main" val="0"/>
@@ -2854,14 +3023,18 @@
           </wp:anchor>
         </w:drawing>
       </w:r>
-    </w:p>
-    <w:p/>
-    <w:p/>
-    <w:p/>
-    <w:p/>
-    <w:p/>
-    <w:p>
-      <w:r>
+      <w:r>
+        <w:t>How it works:</w:t>
+      </w:r>
+    </w:p>
+    <w:p/>
+    <w:p/>
+    <w:p/>
+    <w:p/>
+    <w:p/>
+    <w:p>
+      <w:r>
+        <w:lastRenderedPageBreak/>
         <w:t>Thi</w:t>
       </w:r>
       <w:r>
@@ -2897,7 +3070,7 @@
                     <pic:cNvPicPr/>
                   </pic:nvPicPr>
                   <pic:blipFill>
-                    <a:blip r:embed="rId17">
+                    <a:blip r:embed="rId18">
                       <a:extLst>
                         <a:ext uri="{28A0092B-C50C-407E-A947-70E740481C1C}">
                           <a14:useLocalDpi xmlns:a14="http://schemas.microsoft.com/office/drawing/2010/main" val="0"/>
@@ -3070,7 +3243,7 @@
           </mc:Choice>
           <mc:Fallback>
             <w:pict>
-              <v:line w14:anchorId="66B13A06" id="Straight Connector 20" o:spid="_x0000_s1026" style="position:absolute;z-index:251664384;visibility:visible;mso-wrap-style:square;mso-wrap-distance-left:9pt;mso-wrap-distance-top:0;mso-wrap-distance-right:9pt;mso-wrap-distance-bottom:0;mso-position-horizontal:absolute;mso-position-horizontal-relative:text;mso-position-vertical:absolute;mso-position-vertical-relative:text" from="92.95pt,11.1pt" to="118.9pt,14.45pt" o:gfxdata="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" strokecolor="#4472c4 [3204]" strokeweight=".5pt">
+              <v:line w14:anchorId="7AA57A0E" id="Straight Connector 20" o:spid="_x0000_s1026" style="position:absolute;z-index:251664384;visibility:visible;mso-wrap-style:square;mso-wrap-distance-left:9pt;mso-wrap-distance-top:0;mso-wrap-distance-right:9pt;mso-wrap-distance-bottom:0;mso-position-horizontal:absolute;mso-position-horizontal-relative:text;mso-position-vertical:absolute;mso-position-vertical-relative:text" from="92.95pt,11.1pt" to="118.9pt,14.45pt" o:gfxdata="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" strokecolor="#4472c4 [3204]" strokeweight=".5pt">
                 <v:stroke joinstyle="miter"/>
               </v:line>
             </w:pict>
@@ -3222,7 +3395,7 @@
           </mc:Choice>
           <mc:Fallback>
             <w:pict>
-              <v:line w14:anchorId="200344C0" id="Straight Connector 23" o:spid="_x0000_s1026" style="position:absolute;flip:y;z-index:251667456;visibility:visible;mso-wrap-style:square;mso-wrap-distance-left:9pt;mso-wrap-distance-top:0;mso-wrap-distance-right:9pt;mso-wrap-distance-bottom:0;mso-position-horizontal:absolute;mso-position-horizontal-relative:text;mso-position-vertical:absolute;mso-position-vertical-relative:text" from="72.85pt,10.5pt" to="126.45pt,13pt" o:gfxdata="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" strokecolor="#4472c4 [3204]" strokeweight=".5pt">
+              <v:line w14:anchorId="769985B8" id="Straight Connector 23" o:spid="_x0000_s1026" style="position:absolute;flip:y;z-index:251667456;visibility:visible;mso-wrap-style:square;mso-wrap-distance-left:9pt;mso-wrap-distance-top:0;mso-wrap-distance-right:9pt;mso-wrap-distance-bottom:0;mso-position-horizontal:absolute;mso-position-horizontal-relative:text;mso-position-vertical:absolute;mso-position-vertical-relative:text" from="72.85pt,10.5pt" to="126.45pt,13pt" o:gfxdata="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" strokecolor="#4472c4 [3204]" strokeweight=".5pt">
                 <v:stroke joinstyle="miter"/>
               </v:line>
             </w:pict>
@@ -3292,7 +3465,7 @@
           </mc:Choice>
           <mc:Fallback>
             <w:pict>
-              <v:line w14:anchorId="686DBB42" id="Straight Connector 25" o:spid="_x0000_s1026" style="position:absolute;z-index:251669504;visibility:visible;mso-wrap-style:square;mso-wrap-distance-left:9pt;mso-wrap-distance-top:0;mso-wrap-distance-right:9pt;mso-wrap-distance-bottom:0;mso-position-horizontal:absolute;mso-position-horizontal-relative:text;mso-position-vertical:absolute;mso-position-vertical-relative:text" from="55.5pt,17.2pt" to="114.75pt,20.2pt" o:gfxdata="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" strokecolor="#4472c4 [3204]" strokeweight=".5pt">
+              <v:line w14:anchorId="50091257" id="Straight Connector 25" o:spid="_x0000_s1026" style="position:absolute;z-index:251669504;visibility:visible;mso-wrap-style:square;mso-wrap-distance-left:9pt;mso-wrap-distance-top:0;mso-wrap-distance-right:9pt;mso-wrap-distance-bottom:0;mso-position-horizontal:absolute;mso-position-horizontal-relative:text;mso-position-vertical:absolute;mso-position-vertical-relative:text" from="55.5pt,17.2pt" to="114.75pt,20.2pt" o:gfxdata="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" strokecolor="#4472c4 [3204]" strokeweight=".5pt">
                 <v:stroke joinstyle="miter"/>
               </v:line>
             </w:pict>
@@ -3457,25 +3630,102 @@
     </w:p>
     <w:p>
       <w:r>
-        <w:lastRenderedPageBreak/>
-        <w:t>I used Boot</w:t>
-      </w:r>
-    </w:p>
-    <w:p/>
-    <w:p/>
-    <w:p>
-      <w:r>
         <w:rPr>
           <w:noProof/>
         </w:rPr>
+        <mc:AlternateContent>
+          <mc:Choice Requires="wps">
+            <w:drawing>
+              <wp:anchor distT="0" distB="0" distL="114300" distR="114300" simplePos="0" relativeHeight="251670528" behindDoc="0" locked="0" layoutInCell="1" allowOverlap="1" wp14:anchorId="1BFB5847" wp14:editId="7F28DE67">
+                <wp:simplePos x="0" y="0"/>
+                <wp:positionH relativeFrom="column">
+                  <wp:posOffset>1495425</wp:posOffset>
+                </wp:positionH>
+                <wp:positionV relativeFrom="paragraph">
+                  <wp:posOffset>190500</wp:posOffset>
+                </wp:positionV>
+                <wp:extent cx="2200275" cy="276225"/>
+                <wp:effectExtent l="0" t="0" r="28575" b="28575"/>
+                <wp:wrapNone/>
+                <wp:docPr id="26" name="Text Box 26"/>
+                <wp:cNvGraphicFramePr/>
+                <a:graphic xmlns:a="http://schemas.openxmlformats.org/drawingml/2006/main">
+                  <a:graphicData uri="http://schemas.microsoft.com/office/word/2010/wordprocessingShape">
+                    <wps:wsp>
+                      <wps:cNvSpPr txBox="1"/>
+                      <wps:spPr>
+                        <a:xfrm>
+                          <a:off x="0" y="0"/>
+                          <a:ext cx="2200275" cy="276225"/>
+                        </a:xfrm>
+                        <a:prstGeom prst="rect">
+                          <a:avLst/>
+                        </a:prstGeom>
+                        <a:solidFill>
+                          <a:schemeClr val="lt1"/>
+                        </a:solidFill>
+                        <a:ln w="6350">
+                          <a:solidFill>
+                            <a:prstClr val="black"/>
+                          </a:solidFill>
+                        </a:ln>
+                      </wps:spPr>
+                      <wps:txbx>
+                        <w:txbxContent>
+                          <w:p>
+                            <w:r>
+                              <w:t>Code for the homepage template:</w:t>
+                            </w:r>
+                          </w:p>
+                        </w:txbxContent>
+                      </wps:txbx>
+                      <wps:bodyPr rot="0" spcFirstLastPara="0" vertOverflow="overflow" horzOverflow="overflow" vert="horz" wrap="square" lIns="91440" tIns="45720" rIns="91440" bIns="45720" numCol="1" spcCol="0" rtlCol="0" fromWordArt="0" anchor="t" anchorCtr="0" forceAA="0" compatLnSpc="1">
+                        <a:prstTxWarp prst="textNoShape">
+                          <a:avLst/>
+                        </a:prstTxWarp>
+                        <a:noAutofit/>
+                      </wps:bodyPr>
+                    </wps:wsp>
+                  </a:graphicData>
+                </a:graphic>
+                <wp14:sizeRelH relativeFrom="margin">
+                  <wp14:pctWidth>0</wp14:pctWidth>
+                </wp14:sizeRelH>
+                <wp14:sizeRelV relativeFrom="margin">
+                  <wp14:pctHeight>0</wp14:pctHeight>
+                </wp14:sizeRelV>
+              </wp:anchor>
+            </w:drawing>
+          </mc:Choice>
+          <mc:Fallback>
+            <w:pict>
+              <v:shape w14:anchorId="1BFB5847" id="Text Box 26" o:spid="_x0000_s1029" type="#_x0000_t202" style="position:absolute;margin-left:117.75pt;margin-top:15pt;width:173.25pt;height:21.75pt;z-index:251670528;visibility:visible;mso-wrap-style:square;mso-width-percent:0;mso-height-percent:0;mso-wrap-distance-left:9pt;mso-wrap-distance-top:0;mso-wrap-distance-right:9pt;mso-wrap-distance-bottom:0;mso-position-horizontal:absolute;mso-position-horizontal-relative:text;mso-position-vertical:absolute;mso-position-vertical-relative:text;mso-width-percent:0;mso-height-percent:0;mso-width-relative:margin;mso-height-relative:margin;v-text-anchor:top" o:gfxdata="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" fillcolor="white [3201]" strokeweight=".5pt">
+                <v:textbox>
+                  <w:txbxContent>
+                    <w:p>
+                      <w:r>
+                        <w:t>Code for the homepage template:</w:t>
+                      </w:r>
+                    </w:p>
+                  </w:txbxContent>
+                </v:textbox>
+              </v:shape>
+            </w:pict>
+          </mc:Fallback>
+        </mc:AlternateContent>
+      </w:r>
+      <w:r>
+        <w:rPr>
+          <w:noProof/>
+        </w:rPr>
         <w:drawing>
-          <wp:anchor distT="0" distB="0" distL="114300" distR="114300" simplePos="0" relativeHeight="251662336" behindDoc="0" locked="0" layoutInCell="1" allowOverlap="1" wp14:anchorId="27808C88" wp14:editId="712E0135">
+          <wp:anchor distT="0" distB="0" distL="114300" distR="114300" simplePos="0" relativeHeight="251662336" behindDoc="0" locked="0" layoutInCell="1" allowOverlap="1" wp14:anchorId="27808C88" wp14:editId="72428050">
             <wp:simplePos x="0" y="0"/>
             <wp:positionH relativeFrom="margin">
               <wp:align>right</wp:align>
             </wp:positionH>
             <wp:positionV relativeFrom="paragraph">
-              <wp:posOffset>-584776</wp:posOffset>
+              <wp:posOffset>5715</wp:posOffset>
             </wp:positionV>
             <wp:extent cx="5731510" cy="3453130"/>
             <wp:effectExtent l="0" t="0" r="2540" b="0"/>
@@ -3492,7 +3742,7 @@
                     <pic:cNvPicPr/>
                   </pic:nvPicPr>
                   <pic:blipFill>
-                    <a:blip r:embed="rId18">
+                    <a:blip r:embed="rId19">
                       <a:extLst>
                         <a:ext uri="{28A0092B-C50C-407E-A947-70E740481C1C}">
                           <a14:useLocalDpi xmlns:a14="http://schemas.microsoft.com/office/drawing/2010/main" val="0"/>
@@ -3529,6 +3779,202 @@
     <w:p/>
     <w:p/>
     <w:p/>
+    <w:p/>
+    <w:p/>
+    <w:p>
+      <w:r>
+        <w:lastRenderedPageBreak/>
+        <w:t>Teacher &amp; Student Login/Signup selection page:</w:t>
+      </w:r>
+    </w:p>
+    <w:p>
+      <w:r>
+        <w:rPr>
+          <w:noProof/>
+        </w:rPr>
+        <w:drawing>
+          <wp:inline distT="0" distB="0" distL="0" distR="0" wp14:anchorId="09A9DFAE" wp14:editId="742734A4">
+            <wp:extent cx="5731510" cy="2606040"/>
+            <wp:effectExtent l="0" t="0" r="2540" b="3810"/>
+            <wp:docPr id="27" name="Picture 27" descr="A screenshot of a computer&#10;&#10;Description automatically generated with medium confidence"/>
+            <wp:cNvGraphicFramePr>
+              <a:graphicFrameLocks xmlns:a="http://schemas.openxmlformats.org/drawingml/2006/main" noChangeAspect="1"/>
+            </wp:cNvGraphicFramePr>
+            <a:graphic xmlns:a="http://schemas.openxmlformats.org/drawingml/2006/main">
+              <a:graphicData uri="http://schemas.openxmlformats.org/drawingml/2006/picture">
+                <pic:pic xmlns:pic="http://schemas.openxmlformats.org/drawingml/2006/picture">
+                  <pic:nvPicPr>
+                    <pic:cNvPr id="27" name="Picture 27" descr="A screenshot of a computer&#10;&#10;Description automatically generated with medium confidence"/>
+                    <pic:cNvPicPr/>
+                  </pic:nvPicPr>
+                  <pic:blipFill>
+                    <a:blip r:embed="rId20"/>
+                    <a:stretch>
+                      <a:fillRect/>
+                    </a:stretch>
+                  </pic:blipFill>
+                  <pic:spPr>
+                    <a:xfrm>
+                      <a:off x="0" y="0"/>
+                      <a:ext cx="5731510" cy="2606040"/>
+                    </a:xfrm>
+                    <a:prstGeom prst="rect">
+                      <a:avLst/>
+                    </a:prstGeom>
+                  </pic:spPr>
+                </pic:pic>
+              </a:graphicData>
+            </a:graphic>
+          </wp:inline>
+        </w:drawing>
+      </w:r>
+    </w:p>
+    <w:p>
+      <w:r>
+        <w:t xml:space="preserve">Using </w:t>
+      </w:r>
+      <w:r>
+        <w:t>JavaScript</w:t>
+      </w:r>
+      <w:r>
+        <w:t xml:space="preserve">, creating a singular page </w:t>
+      </w:r>
+      <w:r>
+        <w:t xml:space="preserve">for login and signup for both user groups would make it easier to navigate and increase simplicity. </w:t>
+      </w:r>
+      <w:r>
+        <w:t>However,</w:t>
+      </w:r>
+      <w:r>
+        <w:t xml:space="preserve"> for the prototype the user is redirected to the page they chose via a button. </w:t>
+      </w:r>
+    </w:p>
+    <w:p>
+      <w:r>
+        <w:rPr>
+          <w:noProof/>
+        </w:rPr>
+        <w:drawing>
+          <wp:anchor distT="0" distB="0" distL="114300" distR="114300" simplePos="0" relativeHeight="251672576" behindDoc="0" locked="0" layoutInCell="1" allowOverlap="1" wp14:anchorId="14C91A04" wp14:editId="7298DB99">
+            <wp:simplePos x="0" y="0"/>
+            <wp:positionH relativeFrom="margin">
+              <wp:posOffset>495300</wp:posOffset>
+            </wp:positionH>
+            <wp:positionV relativeFrom="paragraph">
+              <wp:posOffset>78740</wp:posOffset>
+            </wp:positionV>
+            <wp:extent cx="4614680" cy="2266950"/>
+            <wp:effectExtent l="0" t="0" r="0" b="0"/>
+            <wp:wrapNone/>
+            <wp:docPr id="28" name="Picture 28" descr="Graphical user interface, text, website&#10;&#10;Description automatically generated"/>
+            <wp:cNvGraphicFramePr>
+              <a:graphicFrameLocks xmlns:a="http://schemas.openxmlformats.org/drawingml/2006/main" noChangeAspect="1"/>
+            </wp:cNvGraphicFramePr>
+            <a:graphic xmlns:a="http://schemas.openxmlformats.org/drawingml/2006/main">
+              <a:graphicData uri="http://schemas.openxmlformats.org/drawingml/2006/picture">
+                <pic:pic xmlns:pic="http://schemas.openxmlformats.org/drawingml/2006/picture">
+                  <pic:nvPicPr>
+                    <pic:cNvPr id="28" name="Picture 28" descr="Graphical user interface, text, website&#10;&#10;Description automatically generated"/>
+                    <pic:cNvPicPr/>
+                  </pic:nvPicPr>
+                  <pic:blipFill>
+                    <a:blip r:embed="rId21" cstate="print">
+                      <a:extLst>
+                        <a:ext uri="{28A0092B-C50C-407E-A947-70E740481C1C}">
+                          <a14:useLocalDpi xmlns:a14="http://schemas.microsoft.com/office/drawing/2010/main" val="0"/>
+                        </a:ext>
+                      </a:extLst>
+                    </a:blip>
+                    <a:stretch>
+                      <a:fillRect/>
+                    </a:stretch>
+                  </pic:blipFill>
+                  <pic:spPr>
+                    <a:xfrm>
+                      <a:off x="0" y="0"/>
+                      <a:ext cx="4614680" cy="2266950"/>
+                    </a:xfrm>
+                    <a:prstGeom prst="rect">
+                      <a:avLst/>
+                    </a:prstGeom>
+                  </pic:spPr>
+                </pic:pic>
+              </a:graphicData>
+            </a:graphic>
+            <wp14:sizeRelH relativeFrom="margin">
+              <wp14:pctWidth>0</wp14:pctWidth>
+            </wp14:sizeRelH>
+            <wp14:sizeRelV relativeFrom="margin">
+              <wp14:pctHeight>0</wp14:pctHeight>
+            </wp14:sizeRelV>
+          </wp:anchor>
+        </w:drawing>
+      </w:r>
+    </w:p>
+    <w:p>
+      <w:r>
+        <w:rPr>
+          <w:noProof/>
+        </w:rPr>
+        <w:drawing>
+          <wp:anchor distT="0" distB="0" distL="114300" distR="114300" simplePos="0" relativeHeight="251671552" behindDoc="0" locked="0" layoutInCell="1" allowOverlap="1" wp14:anchorId="0DF59F19" wp14:editId="33CE5E15">
+            <wp:simplePos x="0" y="0"/>
+            <wp:positionH relativeFrom="margin">
+              <wp:align>right</wp:align>
+            </wp:positionH>
+            <wp:positionV relativeFrom="paragraph">
+              <wp:posOffset>2101850</wp:posOffset>
+            </wp:positionV>
+            <wp:extent cx="5731510" cy="2808605"/>
+            <wp:effectExtent l="0" t="0" r="2540" b="0"/>
+            <wp:wrapThrough wrapText="bothSides">
+              <wp:wrapPolygon edited="0">
+                <wp:start x="0" y="0"/>
+                <wp:lineTo x="0" y="21390"/>
+                <wp:lineTo x="21538" y="21390"/>
+                <wp:lineTo x="21538" y="0"/>
+                <wp:lineTo x="0" y="0"/>
+              </wp:wrapPolygon>
+            </wp:wrapThrough>
+            <wp:docPr id="29" name="Picture 29" descr="Graphical user interface, text, website&#10;&#10;Description automatically generated"/>
+            <wp:cNvGraphicFramePr>
+              <a:graphicFrameLocks xmlns:a="http://schemas.openxmlformats.org/drawingml/2006/main" noChangeAspect="1"/>
+            </wp:cNvGraphicFramePr>
+            <a:graphic xmlns:a="http://schemas.openxmlformats.org/drawingml/2006/main">
+              <a:graphicData uri="http://schemas.openxmlformats.org/drawingml/2006/picture">
+                <pic:pic xmlns:pic="http://schemas.openxmlformats.org/drawingml/2006/picture">
+                  <pic:nvPicPr>
+                    <pic:cNvPr id="29" name="Picture 29" descr="Graphical user interface, text, website&#10;&#10;Description automatically generated"/>
+                    <pic:cNvPicPr/>
+                  </pic:nvPicPr>
+                  <pic:blipFill>
+                    <a:blip r:embed="rId22" cstate="print">
+                      <a:extLst>
+                        <a:ext uri="{28A0092B-C50C-407E-A947-70E740481C1C}">
+                          <a14:useLocalDpi xmlns:a14="http://schemas.microsoft.com/office/drawing/2010/main" val="0"/>
+                        </a:ext>
+                      </a:extLst>
+                    </a:blip>
+                    <a:stretch>
+                      <a:fillRect/>
+                    </a:stretch>
+                  </pic:blipFill>
+                  <pic:spPr>
+                    <a:xfrm>
+                      <a:off x="0" y="0"/>
+                      <a:ext cx="5731510" cy="2808605"/>
+                    </a:xfrm>
+                    <a:prstGeom prst="rect">
+                      <a:avLst/>
+                    </a:prstGeom>
+                  </pic:spPr>
+                </pic:pic>
+              </a:graphicData>
+            </a:graphic>
+          </wp:anchor>
+        </w:drawing>
+      </w:r>
+    </w:p>
     <w:sectPr>
       <w:pgSz w:w="11906" w:h="16838"/>
       <w:pgMar w:top="1440" w:right="1440" w:bottom="1440" w:left="1440" w:header="708" w:footer="708" w:gutter="0"/>
@@ -3537,6 +3983,359 @@
     </w:sectPr>
   </w:body>
 </w:document>
+</file>
+
+<file path=word/numbering.xml><?xml version="1.0" encoding="utf-8"?>
+<w:numbering xmlns:wpc="http://schemas.microsoft.com/office/word/2010/wordprocessingCanvas" xmlns:cx="http://schemas.microsoft.com/office/drawing/2014/chartex" xmlns:cx1="http://schemas.microsoft.com/office/drawing/2015/9/8/chartex" xmlns:cx2="http://schemas.microsoft.com/office/drawing/2015/10/21/chartex" xmlns:cx3="http://schemas.microsoft.com/office/drawing/2016/5/9/chartex" xmlns:cx4="http://schemas.microsoft.com/office/drawing/2016/5/10/chartex" xmlns:cx5="http://schemas.microsoft.com/office/drawing/2016/5/11/chartex" xmlns:cx6="http://schemas.microsoft.com/office/drawing/2016/5/12/chartex" xmlns:cx7="http://schemas.microsoft.com/office/drawing/2016/5/13/chartex" xmlns:cx8="http://schemas.microsoft.com/office/drawing/2016/5/14/chartex" xmlns:mc="http://schemas.openxmlformats.org/markup-compatibility/2006" xmlns:aink="http://schemas.microsoft.com/office/drawing/2016/ink" xmlns:am3d="http://schemas.microsoft.com/office/drawing/2017/model3d" xmlns:o="urn:schemas-microsoft-com:office:office" xmlns:r="http://schemas.openxmlformats.org/officeDocument/2006/relationships" xmlns:m="http://schemas.openxmlformats.org/officeDocument/2006/math" xmlns:v="urn:schemas-microsoft-com:vml" xmlns:wp14="http://schemas.microsoft.com/office/word/2010/wordprocessingDrawing" xmlns:wp="http://schemas.openxmlformats.org/drawingml/2006/wordprocessingDrawing" xmlns:w10="urn:schemas-microsoft-com:office:word" xmlns:w="http://schemas.openxmlformats.org/wordprocessingml/2006/main" xmlns:w14="http://schemas.microsoft.com/office/word/2010/wordml" xmlns:w15="http://schemas.microsoft.com/office/word/2012/wordml" xmlns:w16cex="http://schemas.microsoft.com/office/word/2018/wordml/cex" xmlns:w16cid="http://schemas.microsoft.com/office/word/2016/wordml/cid" xmlns:w16="http://schemas.microsoft.com/office/word/2018/wordml" xmlns:w16sdtdh="http://schemas.microsoft.com/office/word/2020/wordml/sdtdatahash" xmlns:w16se="http://schemas.microsoft.com/office/word/2015/wordml/symex" xmlns:wpg="http://schemas.microsoft.com/office/word/2010/wordprocessingGroup" xmlns:wpi="http://schemas.microsoft.com/office/word/2010/wordprocessingInk" xmlns:wne="http://schemas.microsoft.com/office/word/2006/wordml" xmlns:wps="http://schemas.microsoft.com/office/word/2010/wordprocessingShape" mc:Ignorable="w14 w15 w16se w16cid w16 w16cex w16sdtdh wp14">
+  <w:abstractNum w:abstractNumId="0" w15:restartNumberingAfterBreak="0">
+    <w:nsid w:val="6FC05DC9"/>
+    <w:multiLevelType w:val="hybridMultilevel"/>
+    <w:tmpl w:val="429EFAAC"/>
+    <w:lvl w:ilvl="0" w:tplc="08090001">
+      <w:start w:val="1"/>
+      <w:numFmt w:val="bullet"/>
+      <w:lvlText w:val=""/>
+      <w:lvlJc w:val="left"/>
+      <w:pPr>
+        <w:ind w:left="720" w:hanging="360"/>
+      </w:pPr>
+      <w:rPr>
+        <w:rFonts w:ascii="Symbol" w:hAnsi="Symbol" w:hint="default"/>
+      </w:rPr>
+    </w:lvl>
+    <w:lvl w:ilvl="1" w:tplc="08090003" w:tentative="1">
+      <w:start w:val="1"/>
+      <w:numFmt w:val="bullet"/>
+      <w:lvlText w:val="o"/>
+      <w:lvlJc w:val="left"/>
+      <w:pPr>
+        <w:ind w:left="1440" w:hanging="360"/>
+      </w:pPr>
+      <w:rPr>
+        <w:rFonts w:ascii="Courier New" w:hAnsi="Courier New" w:cs="Courier New" w:hint="default"/>
+      </w:rPr>
+    </w:lvl>
+    <w:lvl w:ilvl="2" w:tplc="08090005" w:tentative="1">
+      <w:start w:val="1"/>
+      <w:numFmt w:val="bullet"/>
+      <w:lvlText w:val=""/>
+      <w:lvlJc w:val="left"/>
+      <w:pPr>
+        <w:ind w:left="2160" w:hanging="360"/>
+      </w:pPr>
+      <w:rPr>
+        <w:rFonts w:ascii="Wingdings" w:hAnsi="Wingdings" w:hint="default"/>
+      </w:rPr>
+    </w:lvl>
+    <w:lvl w:ilvl="3" w:tplc="08090001" w:tentative="1">
+      <w:start w:val="1"/>
+      <w:numFmt w:val="bullet"/>
+      <w:lvlText w:val=""/>
+      <w:lvlJc w:val="left"/>
+      <w:pPr>
+        <w:ind w:left="2880" w:hanging="360"/>
+      </w:pPr>
+      <w:rPr>
+        <w:rFonts w:ascii="Symbol" w:hAnsi="Symbol" w:hint="default"/>
+      </w:rPr>
+    </w:lvl>
+    <w:lvl w:ilvl="4" w:tplc="08090003" w:tentative="1">
+      <w:start w:val="1"/>
+      <w:numFmt w:val="bullet"/>
+      <w:lvlText w:val="o"/>
+      <w:lvlJc w:val="left"/>
+      <w:pPr>
+        <w:ind w:left="3600" w:hanging="360"/>
+      </w:pPr>
+      <w:rPr>
+        <w:rFonts w:ascii="Courier New" w:hAnsi="Courier New" w:cs="Courier New" w:hint="default"/>
+      </w:rPr>
+    </w:lvl>
+    <w:lvl w:ilvl="5" w:tplc="08090005" w:tentative="1">
+      <w:start w:val="1"/>
+      <w:numFmt w:val="bullet"/>
+      <w:lvlText w:val=""/>
+      <w:lvlJc w:val="left"/>
+      <w:pPr>
+        <w:ind w:left="4320" w:hanging="360"/>
+      </w:pPr>
+      <w:rPr>
+        <w:rFonts w:ascii="Wingdings" w:hAnsi="Wingdings" w:hint="default"/>
+      </w:rPr>
+    </w:lvl>
+    <w:lvl w:ilvl="6" w:tplc="08090001" w:tentative="1">
+      <w:start w:val="1"/>
+      <w:numFmt w:val="bullet"/>
+      <w:lvlText w:val=""/>
+      <w:lvlJc w:val="left"/>
+      <w:pPr>
+        <w:ind w:left="5040" w:hanging="360"/>
+      </w:pPr>
+      <w:rPr>
+        <w:rFonts w:ascii="Symbol" w:hAnsi="Symbol" w:hint="default"/>
+      </w:rPr>
+    </w:lvl>
+    <w:lvl w:ilvl="7" w:tplc="08090003" w:tentative="1">
+      <w:start w:val="1"/>
+      <w:numFmt w:val="bullet"/>
+      <w:lvlText w:val="o"/>
+      <w:lvlJc w:val="left"/>
+      <w:pPr>
+        <w:ind w:left="5760" w:hanging="360"/>
+      </w:pPr>
+      <w:rPr>
+        <w:rFonts w:ascii="Courier New" w:hAnsi="Courier New" w:cs="Courier New" w:hint="default"/>
+      </w:rPr>
+    </w:lvl>
+    <w:lvl w:ilvl="8" w:tplc="08090005" w:tentative="1">
+      <w:start w:val="1"/>
+      <w:numFmt w:val="bullet"/>
+      <w:lvlText w:val=""/>
+      <w:lvlJc w:val="left"/>
+      <w:pPr>
+        <w:ind w:left="6480" w:hanging="360"/>
+      </w:pPr>
+      <w:rPr>
+        <w:rFonts w:ascii="Wingdings" w:hAnsi="Wingdings" w:hint="default"/>
+      </w:rPr>
+    </w:lvl>
+  </w:abstractNum>
+  <w:abstractNum w:abstractNumId="1" w15:restartNumberingAfterBreak="0">
+    <w:nsid w:val="755D5458"/>
+    <w:multiLevelType w:val="hybridMultilevel"/>
+    <w:tmpl w:val="16006344"/>
+    <w:lvl w:ilvl="0" w:tplc="08090001">
+      <w:start w:val="1"/>
+      <w:numFmt w:val="bullet"/>
+      <w:lvlText w:val=""/>
+      <w:lvlJc w:val="left"/>
+      <w:pPr>
+        <w:ind w:left="720" w:hanging="360"/>
+      </w:pPr>
+      <w:rPr>
+        <w:rFonts w:ascii="Symbol" w:hAnsi="Symbol" w:hint="default"/>
+      </w:rPr>
+    </w:lvl>
+    <w:lvl w:ilvl="1" w:tplc="08090003" w:tentative="1">
+      <w:start w:val="1"/>
+      <w:numFmt w:val="bullet"/>
+      <w:lvlText w:val="o"/>
+      <w:lvlJc w:val="left"/>
+      <w:pPr>
+        <w:ind w:left="1440" w:hanging="360"/>
+      </w:pPr>
+      <w:rPr>
+        <w:rFonts w:ascii="Courier New" w:hAnsi="Courier New" w:cs="Courier New" w:hint="default"/>
+      </w:rPr>
+    </w:lvl>
+    <w:lvl w:ilvl="2" w:tplc="08090005" w:tentative="1">
+      <w:start w:val="1"/>
+      <w:numFmt w:val="bullet"/>
+      <w:lvlText w:val=""/>
+      <w:lvlJc w:val="left"/>
+      <w:pPr>
+        <w:ind w:left="2160" w:hanging="360"/>
+      </w:pPr>
+      <w:rPr>
+        <w:rFonts w:ascii="Wingdings" w:hAnsi="Wingdings" w:hint="default"/>
+      </w:rPr>
+    </w:lvl>
+    <w:lvl w:ilvl="3" w:tplc="08090001" w:tentative="1">
+      <w:start w:val="1"/>
+      <w:numFmt w:val="bullet"/>
+      <w:lvlText w:val=""/>
+      <w:lvlJc w:val="left"/>
+      <w:pPr>
+        <w:ind w:left="2880" w:hanging="360"/>
+      </w:pPr>
+      <w:rPr>
+        <w:rFonts w:ascii="Symbol" w:hAnsi="Symbol" w:hint="default"/>
+      </w:rPr>
+    </w:lvl>
+    <w:lvl w:ilvl="4" w:tplc="08090003" w:tentative="1">
+      <w:start w:val="1"/>
+      <w:numFmt w:val="bullet"/>
+      <w:lvlText w:val="o"/>
+      <w:lvlJc w:val="left"/>
+      <w:pPr>
+        <w:ind w:left="3600" w:hanging="360"/>
+      </w:pPr>
+      <w:rPr>
+        <w:rFonts w:ascii="Courier New" w:hAnsi="Courier New" w:cs="Courier New" w:hint="default"/>
+      </w:rPr>
+    </w:lvl>
+    <w:lvl w:ilvl="5" w:tplc="08090005" w:tentative="1">
+      <w:start w:val="1"/>
+      <w:numFmt w:val="bullet"/>
+      <w:lvlText w:val=""/>
+      <w:lvlJc w:val="left"/>
+      <w:pPr>
+        <w:ind w:left="4320" w:hanging="360"/>
+      </w:pPr>
+      <w:rPr>
+        <w:rFonts w:ascii="Wingdings" w:hAnsi="Wingdings" w:hint="default"/>
+      </w:rPr>
+    </w:lvl>
+    <w:lvl w:ilvl="6" w:tplc="08090001" w:tentative="1">
+      <w:start w:val="1"/>
+      <w:numFmt w:val="bullet"/>
+      <w:lvlText w:val=""/>
+      <w:lvlJc w:val="left"/>
+      <w:pPr>
+        <w:ind w:left="5040" w:hanging="360"/>
+      </w:pPr>
+      <w:rPr>
+        <w:rFonts w:ascii="Symbol" w:hAnsi="Symbol" w:hint="default"/>
+      </w:rPr>
+    </w:lvl>
+    <w:lvl w:ilvl="7" w:tplc="08090003" w:tentative="1">
+      <w:start w:val="1"/>
+      <w:numFmt w:val="bullet"/>
+      <w:lvlText w:val="o"/>
+      <w:lvlJc w:val="left"/>
+      <w:pPr>
+        <w:ind w:left="5760" w:hanging="360"/>
+      </w:pPr>
+      <w:rPr>
+        <w:rFonts w:ascii="Courier New" w:hAnsi="Courier New" w:cs="Courier New" w:hint="default"/>
+      </w:rPr>
+    </w:lvl>
+    <w:lvl w:ilvl="8" w:tplc="08090005" w:tentative="1">
+      <w:start w:val="1"/>
+      <w:numFmt w:val="bullet"/>
+      <w:lvlText w:val=""/>
+      <w:lvlJc w:val="left"/>
+      <w:pPr>
+        <w:ind w:left="6480" w:hanging="360"/>
+      </w:pPr>
+      <w:rPr>
+        <w:rFonts w:ascii="Wingdings" w:hAnsi="Wingdings" w:hint="default"/>
+      </w:rPr>
+    </w:lvl>
+  </w:abstractNum>
+  <w:abstractNum w:abstractNumId="2" w15:restartNumberingAfterBreak="0">
+    <w:nsid w:val="77FD658C"/>
+    <w:multiLevelType w:val="hybridMultilevel"/>
+    <w:tmpl w:val="DEA2A0FC"/>
+    <w:lvl w:ilvl="0" w:tplc="08090001">
+      <w:start w:val="1"/>
+      <w:numFmt w:val="bullet"/>
+      <w:lvlText w:val=""/>
+      <w:lvlJc w:val="left"/>
+      <w:pPr>
+        <w:ind w:left="720" w:hanging="360"/>
+      </w:pPr>
+      <w:rPr>
+        <w:rFonts w:ascii="Symbol" w:hAnsi="Symbol" w:hint="default"/>
+      </w:rPr>
+    </w:lvl>
+    <w:lvl w:ilvl="1" w:tplc="08090003" w:tentative="1">
+      <w:start w:val="1"/>
+      <w:numFmt w:val="bullet"/>
+      <w:lvlText w:val="o"/>
+      <w:lvlJc w:val="left"/>
+      <w:pPr>
+        <w:ind w:left="1440" w:hanging="360"/>
+      </w:pPr>
+      <w:rPr>
+        <w:rFonts w:ascii="Courier New" w:hAnsi="Courier New" w:cs="Courier New" w:hint="default"/>
+      </w:rPr>
+    </w:lvl>
+    <w:lvl w:ilvl="2" w:tplc="08090005" w:tentative="1">
+      <w:start w:val="1"/>
+      <w:numFmt w:val="bullet"/>
+      <w:lvlText w:val=""/>
+      <w:lvlJc w:val="left"/>
+      <w:pPr>
+        <w:ind w:left="2160" w:hanging="360"/>
+      </w:pPr>
+      <w:rPr>
+        <w:rFonts w:ascii="Wingdings" w:hAnsi="Wingdings" w:hint="default"/>
+      </w:rPr>
+    </w:lvl>
+    <w:lvl w:ilvl="3" w:tplc="08090001" w:tentative="1">
+      <w:start w:val="1"/>
+      <w:numFmt w:val="bullet"/>
+      <w:lvlText w:val=""/>
+      <w:lvlJc w:val="left"/>
+      <w:pPr>
+        <w:ind w:left="2880" w:hanging="360"/>
+      </w:pPr>
+      <w:rPr>
+        <w:rFonts w:ascii="Symbol" w:hAnsi="Symbol" w:hint="default"/>
+      </w:rPr>
+    </w:lvl>
+    <w:lvl w:ilvl="4" w:tplc="08090003" w:tentative="1">
+      <w:start w:val="1"/>
+      <w:numFmt w:val="bullet"/>
+      <w:lvlText w:val="o"/>
+      <w:lvlJc w:val="left"/>
+      <w:pPr>
+        <w:ind w:left="3600" w:hanging="360"/>
+      </w:pPr>
+      <w:rPr>
+        <w:rFonts w:ascii="Courier New" w:hAnsi="Courier New" w:cs="Courier New" w:hint="default"/>
+      </w:rPr>
+    </w:lvl>
+    <w:lvl w:ilvl="5" w:tplc="08090005" w:tentative="1">
+      <w:start w:val="1"/>
+      <w:numFmt w:val="bullet"/>
+      <w:lvlText w:val=""/>
+      <w:lvlJc w:val="left"/>
+      <w:pPr>
+        <w:ind w:left="4320" w:hanging="360"/>
+      </w:pPr>
+      <w:rPr>
+        <w:rFonts w:ascii="Wingdings" w:hAnsi="Wingdings" w:hint="default"/>
+      </w:rPr>
+    </w:lvl>
+    <w:lvl w:ilvl="6" w:tplc="08090001" w:tentative="1">
+      <w:start w:val="1"/>
+      <w:numFmt w:val="bullet"/>
+      <w:lvlText w:val=""/>
+      <w:lvlJc w:val="left"/>
+      <w:pPr>
+        <w:ind w:left="5040" w:hanging="360"/>
+      </w:pPr>
+      <w:rPr>
+        <w:rFonts w:ascii="Symbol" w:hAnsi="Symbol" w:hint="default"/>
+      </w:rPr>
+    </w:lvl>
+    <w:lvl w:ilvl="7" w:tplc="08090003" w:tentative="1">
+      <w:start w:val="1"/>
+      <w:numFmt w:val="bullet"/>
+      <w:lvlText w:val="o"/>
+      <w:lvlJc w:val="left"/>
+      <w:pPr>
+        <w:ind w:left="5760" w:hanging="360"/>
+      </w:pPr>
+      <w:rPr>
+        <w:rFonts w:ascii="Courier New" w:hAnsi="Courier New" w:cs="Courier New" w:hint="default"/>
+      </w:rPr>
+    </w:lvl>
+    <w:lvl w:ilvl="8" w:tplc="08090005" w:tentative="1">
+      <w:start w:val="1"/>
+      <w:numFmt w:val="bullet"/>
+      <w:lvlText w:val=""/>
+      <w:lvlJc w:val="left"/>
+      <w:pPr>
+        <w:ind w:left="6480" w:hanging="360"/>
+      </w:pPr>
+      <w:rPr>
+        <w:rFonts w:ascii="Wingdings" w:hAnsi="Wingdings" w:hint="default"/>
+      </w:rPr>
+    </w:lvl>
+  </w:abstractNum>
+  <w:num w:numId="1">
+    <w:abstractNumId w:val="2"/>
+  </w:num>
+  <w:num w:numId="2">
+    <w:abstractNumId w:val="1"/>
+  </w:num>
+  <w:num w:numId="3">
+    <w:abstractNumId w:val="0"/>
+  </w:num>
+</w:numbering>
 </file>
 
 <file path=word/styles.xml><?xml version="1.0" encoding="utf-8"?>
@@ -4007,6 +4806,17 @@
       </w:tblBorders>
     </w:tblPr>
   </w:style>
+  <w:style w:type="paragraph" w:styleId="ListParagraph">
+    <w:name w:val="List Paragraph"/>
+    <w:basedOn w:val="Normal"/>
+    <w:uiPriority w:val="34"/>
+    <w:qFormat/>
+    <w:rsid w:val="00CA7A11"/>
+    <w:pPr>
+      <w:ind w:left="720"/>
+      <w:contextualSpacing/>
+    </w:pPr>
+  </w:style>
 </w:styles>
 </file>
 

</xml_diff>